<commit_message>
Final upload for part 2
</commit_message>
<xml_diff>
--- a/Executive Summary.docx
+++ b/Executive Summary.docx
@@ -1,6 +1,6 @@
 
 <file path=word/document.xml><?xml version="1.0" encoding="utf-8"?>
-<w:document xmlns:wpc="http://schemas.microsoft.com/office/word/2010/wordprocessingCanvas" xmlns:mc="http://schemas.openxmlformats.org/markup-compatibility/2006" xmlns:o="urn:schemas-microsoft-com:office:office" xmlns:r="http://schemas.openxmlformats.org/officeDocument/2006/relationships" xmlns:m="http://schemas.openxmlformats.org/officeDocument/2006/math" xmlns:v="urn:schemas-microsoft-com:vml" xmlns:wp14="http://schemas.microsoft.com/office/word/2010/wordprocessingDrawing" xmlns:wp="http://schemas.openxmlformats.org/drawingml/2006/wordprocessingDrawing" xmlns:w10="urn:schemas-microsoft-com:office:word" xmlns:w="http://schemas.openxmlformats.org/wordprocessingml/2006/main" xmlns:w14="http://schemas.microsoft.com/office/word/2010/wordml" xmlns:w15="http://schemas.microsoft.com/office/word/2012/wordml" xmlns:wpg="http://schemas.microsoft.com/office/word/2010/wordprocessingGroup" xmlns:wpi="http://schemas.microsoft.com/office/word/2010/wordprocessingInk" xmlns:wne="http://schemas.microsoft.com/office/word/2006/wordml" xmlns:wps="http://schemas.microsoft.com/office/word/2010/wordprocessingShape" mc:Ignorable="w14 w15 wp14">
+<w:document xmlns:wpc="http://schemas.microsoft.com/office/word/2010/wordprocessingCanvas" xmlns:cx="http://schemas.microsoft.com/office/drawing/2014/chartex" xmlns:cx1="http://schemas.microsoft.com/office/drawing/2015/9/8/chartex" xmlns:cx2="http://schemas.microsoft.com/office/drawing/2015/10/21/chartex" xmlns:cx3="http://schemas.microsoft.com/office/drawing/2016/5/9/chartex" xmlns:cx4="http://schemas.microsoft.com/office/drawing/2016/5/10/chartex" xmlns:cx5="http://schemas.microsoft.com/office/drawing/2016/5/11/chartex" xmlns:cx6="http://schemas.microsoft.com/office/drawing/2016/5/12/chartex" xmlns:cx7="http://schemas.microsoft.com/office/drawing/2016/5/13/chartex" xmlns:cx8="http://schemas.microsoft.com/office/drawing/2016/5/14/chartex" xmlns:mc="http://schemas.openxmlformats.org/markup-compatibility/2006" xmlns:aink="http://schemas.microsoft.com/office/drawing/2016/ink" xmlns:am3d="http://schemas.microsoft.com/office/drawing/2017/model3d" xmlns:o="urn:schemas-microsoft-com:office:office" xmlns:oel="http://schemas.microsoft.com/office/2019/extlst" xmlns:r="http://schemas.openxmlformats.org/officeDocument/2006/relationships" xmlns:m="http://schemas.openxmlformats.org/officeDocument/2006/math" xmlns:v="urn:schemas-microsoft-com:vml" xmlns:wp14="http://schemas.microsoft.com/office/word/2010/wordprocessingDrawing" xmlns:wp="http://schemas.openxmlformats.org/drawingml/2006/wordprocessingDrawing" xmlns:w10="urn:schemas-microsoft-com:office:word" xmlns:w="http://schemas.openxmlformats.org/wordprocessingml/2006/main" xmlns:w14="http://schemas.microsoft.com/office/word/2010/wordml" xmlns:w15="http://schemas.microsoft.com/office/word/2012/wordml" xmlns:w16cex="http://schemas.microsoft.com/office/word/2018/wordml/cex" xmlns:w16cid="http://schemas.microsoft.com/office/word/2016/wordml/cid" xmlns:w16="http://schemas.microsoft.com/office/word/2018/wordml" xmlns:w16sdtdh="http://schemas.microsoft.com/office/word/2020/wordml/sdtdatahash" xmlns:w16se="http://schemas.microsoft.com/office/word/2015/wordml/symex" xmlns:wpg="http://schemas.microsoft.com/office/word/2010/wordprocessingGroup" xmlns:wpi="http://schemas.microsoft.com/office/word/2010/wordprocessingInk" xmlns:wne="http://schemas.microsoft.com/office/word/2006/wordml" xmlns:wps="http://schemas.microsoft.com/office/word/2010/wordprocessingShape" mc:Ignorable="w14 w15 w16se w16cid w16 w16cex w16sdtdh wp14">
   <w:body>
     <w:tbl>
       <w:tblPr>
@@ -35,14 +35,13 @@
               <w:dataBinding w:prefixMappings="xmlns:ns0='http://purl.org/dc/elements/1.1/' xmlns:ns1='http://schemas.openxmlformats.org/package/2006/metadata/core-properties' " w:xpath="/ns1:coreProperties[1]/ns0:title[1]" w:storeItemID="{6C3C8BC8-F283-45AE-878A-BAB7291924A1}"/>
               <w:text/>
             </w:sdtPr>
-            <w:sdtEndPr/>
             <w:sdtContent>
               <w:p>
                 <w:pPr>
                   <w:pStyle w:val="Title"/>
                 </w:pPr>
                 <w:r>
-                  <w:t>&lt;PROJECT NAME&gt;</w:t>
+                  <w:t>NSW Traffic Penalty Analysis Software</w:t>
                 </w:r>
                 <w:r>
                   <w:t xml:space="preserve"> </w:t>
@@ -79,10 +78,18 @@
                 <w:dataBinding w:prefixMappings="xmlns:ns0='http://purl.org/dc/elements/1.1/' xmlns:ns1='http://schemas.openxmlformats.org/package/2006/metadata/core-properties' " w:xpath="/ns1:coreProperties[1]/ns0:creator[1]" w:storeItemID="{6C3C8BC8-F283-45AE-878A-BAB7291924A1}"/>
                 <w:text/>
               </w:sdtPr>
-              <w:sdtEndPr/>
               <w:sdtContent>
                 <w:r>
-                  <w:t>Group Member Names</w:t>
+                  <w:t>Zoe Waters – s5131193</w:t>
+                </w:r>
+                <w:r>
+                  <w:t xml:space="preserve"> </w:t>
+                </w:r>
+                <w:r>
+                  <w:t xml:space="preserve">  </w:t>
+                </w:r>
+                <w:r>
+                  <w:t>Elliott Horne - s5222361</w:t>
                 </w:r>
               </w:sdtContent>
             </w:sdt>
@@ -105,17 +112,16 @@
                 <w:placeholder>
                   <w:docPart w:val="CCAB335EBB7D49D09A6FD43A25F22038"/>
                 </w:placeholder>
-                <w:date>
+                <w:date w:fullDate="2022-10-09T00:00:00Z">
                   <w:dateFormat w:val="MMMM d, yyyy"/>
                   <w:lid w:val="en-US"/>
                   <w:storeMappedDataAs w:val="dateTime"/>
                   <w:calendar w:val="gregorian"/>
                 </w:date>
               </w:sdtPr>
-              <w:sdtEndPr/>
               <w:sdtContent>
                 <w:r>
-                  <w:t>Date</w:t>
+                  <w:t>October 9, 2022</w:t>
                 </w:r>
               </w:sdtContent>
             </w:sdt>
@@ -152,7 +158,6 @@
         <w:showingPlcHdr/>
         <w15:appearance w15:val="hidden"/>
       </w:sdtPr>
-      <w:sdtEndPr/>
       <w:sdtContent>
         <w:p>
           <w:pPr>
@@ -165,20 +170,16 @@
       </w:sdtContent>
     </w:sdt>
     <w:p>
-      <w:r>
-        <w:t>A 100 to 150 word</w:t>
-      </w:r>
-      <w:r>
-        <w:t xml:space="preserve"> executive</w:t>
-      </w:r>
-      <w:r>
-        <w:t xml:space="preserve"> summary of your findings. Do this last.</w:t>
-      </w:r>
-    </w:p>
-    <w:p>
-      <w:pPr>
+      <w:pPr>
+        <w:spacing w:line="276" w:lineRule="auto"/>
         <w:ind w:left="0"/>
       </w:pPr>
+      <w:r>
+        <w:t xml:space="preserve">All functions work as designed and successfully analyzes and filters the data. The date range function successful produces all rows within the dates inputted. The offense code function successfully displays the top twenty cases between two dates in a graph. </w:t>
+      </w:r>
+      <w:r>
+        <w:t>The radar function successful displays any rows that contain the word camera or radar and is in the date range specified. The mobile phone function successfully displays the top 3 case codes and successfully displays the occurrences trend over time with the line graph. The custom query successful displays the data relating to the keyword and it keeps the data between the two date ranges given</w:t>
+      </w:r>
       <w:r>
         <w:br w:type="page"/>
       </w:r>
@@ -193,7 +194,6 @@
         <w:showingPlcHdr/>
         <w15:appearance w15:val="hidden"/>
       </w:sdtPr>
-      <w:sdtEndPr/>
       <w:sdtContent>
         <w:p>
           <w:pPr>
@@ -207,27 +207,248 @@
     </w:sdt>
     <w:p>
       <w:pPr>
+        <w:spacing w:line="240" w:lineRule="auto"/>
+        <w:ind w:left="0"/>
+      </w:pPr>
+      <w:r>
+        <w:t xml:space="preserve">This report is to go over the functions of the </w:t>
+      </w:r>
+      <w:r>
+        <w:t>NSW Traffic Penalty Analysis Software</w:t>
+      </w:r>
+      <w:r>
+        <w:t xml:space="preserve"> and reports the data that it produces is accurate. There were five different functions that the program has that displays filtered information from the massive </w:t>
+      </w:r>
+      <w:r>
+        <w:t>NSW Traffic Penalty</w:t>
+      </w:r>
+      <w:r>
+        <w:t xml:space="preserve"> database. The date range shown in this test is from 2013-2014 and the key word for the custom query is ‘stop’.</w:t>
+      </w:r>
+    </w:p>
+    <w:p>
+      <w:pPr>
+        <w:spacing w:line="240" w:lineRule="auto"/>
+        <w:ind w:left="0"/>
+      </w:pPr>
+      <w:r>
+        <w:t xml:space="preserve">All functions produced the correct data based on what the function is designed to do. </w:t>
+      </w:r>
+    </w:p>
+    <w:p>
+      <w:pPr>
+        <w:spacing w:line="276" w:lineRule="auto"/>
+        <w:ind w:left="0"/>
+      </w:pPr>
+      <w:r>
+        <w:t xml:space="preserve">The date range function </w:t>
+      </w:r>
+      <w:r>
+        <w:t>f</w:t>
+      </w:r>
+      <w:r>
+        <w:t xml:space="preserve">inds all the rows within the dates specified and prints them, as this function can produce a lot of results, a next button is provided. </w:t>
+      </w:r>
+      <w:r>
+        <w:rPr>
+          <w:rFonts w:ascii="Calibri" w:eastAsia="Times New Roman" w:hAnsi="Calibri" w:cs="Calibri"/>
+          <w:color w:val="000000"/>
+          <w:lang w:val="en-AU" w:eastAsia="en-AU"/>
+        </w:rPr>
+        <w:t xml:space="preserve">It displays </w:t>
+      </w:r>
+      <w:r>
+        <w:rPr>
+          <w:rFonts w:ascii="Calibri" w:eastAsia="Times New Roman" w:hAnsi="Calibri" w:cs="Calibri"/>
+          <w:color w:val="000000"/>
+          <w:lang w:val="en-AU" w:eastAsia="en-AU"/>
+        </w:rPr>
+        <w:t>ten</w:t>
+      </w:r>
+      <w:r>
+        <w:rPr>
+          <w:rFonts w:ascii="Calibri" w:eastAsia="Times New Roman" w:hAnsi="Calibri" w:cs="Calibri"/>
+          <w:color w:val="000000"/>
+          <w:lang w:val="en-AU" w:eastAsia="en-AU"/>
+        </w:rPr>
+        <w:t xml:space="preserve"> results with a button to scroll through the rest of the results. </w:t>
+      </w:r>
+      <w:r>
+        <w:t xml:space="preserve">This function looks at the </w:t>
+      </w:r>
+      <w:r>
+        <w:t>'OFFENCE_MONTH'</w:t>
+      </w:r>
+      <w:r>
+        <w:t xml:space="preserve"> column as it contains the full date, so the user can search down to the day with this function. </w:t>
+      </w:r>
+    </w:p>
+    <w:p>
+      <w:pPr>
+        <w:spacing w:line="276" w:lineRule="auto"/>
+        <w:ind w:left="0"/>
+      </w:pPr>
+      <w:r>
+        <w:t xml:space="preserve">The offense code function takes the user inputted date range and finds the top </w:t>
+      </w:r>
+      <w:r>
+        <w:t>twenty</w:t>
+      </w:r>
+      <w:r>
+        <w:t xml:space="preserve"> results</w:t>
+      </w:r>
+      <w:r>
+        <w:t xml:space="preserve"> for the </w:t>
+      </w:r>
+      <w:r>
+        <w:t xml:space="preserve">total case code entries. These results are represented with a bar graph. </w:t>
+      </w:r>
+    </w:p>
+    <w:p>
+      <w:pPr>
+        <w:spacing w:line="240" w:lineRule="auto"/>
+        <w:ind w:left="0"/>
+        <w:rPr>
+          <w:rFonts w:ascii="Calibri" w:eastAsia="Times New Roman" w:hAnsi="Calibri" w:cs="Calibri"/>
+          <w:color w:val="000000"/>
+          <w:lang w:val="en-AU" w:eastAsia="en-AU"/>
+        </w:rPr>
+      </w:pPr>
+      <w:r>
+        <w:t xml:space="preserve">The Radar/Camera </w:t>
+      </w:r>
+      <w:r>
+        <w:t>function takes all the rows between the user specified dates and prints out any results that contain “Camera” or “Radar” in the “</w:t>
+      </w:r>
+      <w:r>
+        <w:rPr>
+          <w:rFonts w:ascii="Calibri" w:eastAsia="Times New Roman" w:hAnsi="Calibri" w:cs="Calibri"/>
+          <w:color w:val="000000"/>
+          <w:lang w:val="en-AU" w:eastAsia="en-AU"/>
+        </w:rPr>
+        <w:t>OFFENCE_DESC</w:t>
+      </w:r>
+      <w:r>
+        <w:rPr>
+          <w:rFonts w:ascii="Calibri" w:eastAsia="Times New Roman" w:hAnsi="Calibri" w:cs="Calibri"/>
+          <w:color w:val="000000"/>
+          <w:lang w:val="en-AU" w:eastAsia="en-AU"/>
+        </w:rPr>
+        <w:t xml:space="preserve">” column. It displays 10 results with a button to scroll through the rest of the results. </w:t>
+      </w:r>
+    </w:p>
+    <w:p>
+      <w:pPr>
+        <w:spacing w:line="240" w:lineRule="auto"/>
+        <w:ind w:left="0"/>
+      </w:pPr>
+      <w:r>
+        <w:t>The Mobile Phone</w:t>
+      </w:r>
+      <w:r>
+        <w:t xml:space="preserve"> function takes the chosen case code and gets the total occurrences per year and displays the data in a line graph to show the distribution over time. This data takes the top </w:t>
+      </w:r>
+      <w:r>
+        <w:t>three</w:t>
+      </w:r>
+      <w:r>
+        <w:t xml:space="preserve"> codes and can only be changed if more data is added to the database, thus it also cannot show only </w:t>
+      </w:r>
+      <w:r>
+        <w:t>twelve</w:t>
+      </w:r>
+      <w:r>
+        <w:t xml:space="preserve"> months of results.</w:t>
+      </w:r>
+    </w:p>
+    <w:p>
+      <w:pPr>
+        <w:spacing w:line="240" w:lineRule="auto"/>
+        <w:ind w:left="0"/>
+        <w:rPr>
+          <w:rFonts w:ascii="Calibri" w:eastAsia="Times New Roman" w:hAnsi="Calibri" w:cs="Calibri"/>
+          <w:color w:val="000000"/>
+          <w:lang w:val="en-AU" w:eastAsia="en-AU"/>
+        </w:rPr>
+      </w:pPr>
+      <w:r>
+        <w:t>Th</w:t>
+      </w:r>
+      <w:r>
+        <w:t>e Custom Query</w:t>
+      </w:r>
+      <w:r>
+        <w:t xml:space="preserve"> function takes a key word as well as date range and finds all rows where the keyword matches a word in the “</w:t>
+      </w:r>
+      <w:r>
+        <w:rPr>
+          <w:rFonts w:ascii="Calibri" w:eastAsia="Times New Roman" w:hAnsi="Calibri" w:cs="Calibri"/>
+          <w:color w:val="000000"/>
+          <w:lang w:val="en-AU" w:eastAsia="en-AU"/>
+        </w:rPr>
+        <w:t>OFFENCE_DESC</w:t>
+      </w:r>
+      <w:r>
+        <w:rPr>
+          <w:rFonts w:ascii="Calibri" w:eastAsia="Times New Roman" w:hAnsi="Calibri" w:cs="Calibri"/>
+          <w:color w:val="000000"/>
+          <w:lang w:val="en-AU" w:eastAsia="en-AU"/>
+        </w:rPr>
+        <w:t xml:space="preserve">” column and is in between the defined dates. It displays </w:t>
+      </w:r>
+      <w:r>
+        <w:rPr>
+          <w:rFonts w:ascii="Calibri" w:eastAsia="Times New Roman" w:hAnsi="Calibri" w:cs="Calibri"/>
+          <w:color w:val="000000"/>
+          <w:lang w:val="en-AU" w:eastAsia="en-AU"/>
+        </w:rPr>
+        <w:t>ten</w:t>
+      </w:r>
+      <w:r>
+        <w:rPr>
+          <w:rFonts w:ascii="Calibri" w:eastAsia="Times New Roman" w:hAnsi="Calibri" w:cs="Calibri"/>
+          <w:color w:val="000000"/>
+          <w:lang w:val="en-AU" w:eastAsia="en-AU"/>
+        </w:rPr>
+        <w:t xml:space="preserve"> results with a button to scroll through the rest of the results.</w:t>
+      </w:r>
+    </w:p>
+    <w:p>
+      <w:pPr>
+        <w:spacing w:line="240" w:lineRule="auto"/>
+        <w:ind w:left="0"/>
+        <w:rPr>
+          <w:rFonts w:ascii="Calibri" w:eastAsia="Times New Roman" w:hAnsi="Calibri" w:cs="Calibri"/>
+          <w:color w:val="000000"/>
+          <w:lang w:val="en-AU" w:eastAsia="en-AU"/>
+        </w:rPr>
+      </w:pPr>
+    </w:p>
+    <w:p>
+      <w:pPr>
+        <w:spacing w:line="276" w:lineRule="auto"/>
+        <w:ind w:left="0"/>
+      </w:pPr>
+    </w:p>
+    <w:p>
+      <w:pPr>
+        <w:spacing w:line="240" w:lineRule="auto"/>
+        <w:ind w:left="0"/>
+      </w:pPr>
+    </w:p>
+    <w:p>
+      <w:pPr>
+        <w:spacing w:line="240" w:lineRule="auto"/>
+        <w:ind w:left="0"/>
         <w:rPr>
           <w:rStyle w:val="Heading1Char"/>
           <w:rFonts w:asciiTheme="minorHAnsi" w:eastAsiaTheme="minorEastAsia" w:hAnsiTheme="minorHAnsi" w:cstheme="minorBidi"/>
           <w:b w:val="0"/>
-          <w:color w:val="FF0000"/>
+          <w:color w:val="auto"/>
           <w:sz w:val="22"/>
           <w:szCs w:val="22"/>
         </w:rPr>
       </w:pPr>
-      <w:r>
-        <w:rPr>
-          <w:color w:val="FF0000"/>
-        </w:rPr>
-        <w:t>Explains the purpose of this report.</w:t>
-      </w:r>
-      <w:r>
-        <w:rPr>
-          <w:color w:val="FF0000"/>
-        </w:rPr>
-        <w:t xml:space="preserve"> Include the date range covered, and the different analysis tasks performed</w:t>
-      </w:r>
     </w:p>
     <w:p>
       <w:pPr>
@@ -246,70 +467,541 @@
     <w:p>
       <w:pPr>
         <w:pStyle w:val="Heading1"/>
-      </w:pPr>
-      <w:r>
+        <w:spacing w:line="240" w:lineRule="auto"/>
         <w:rPr>
           <w:rStyle w:val="Heading1Char"/>
           <w:b/>
         </w:rPr>
+      </w:pPr>
+      <w:r>
+        <w:rPr>
+          <w:rStyle w:val="Heading1Char"/>
+          <w:b/>
+        </w:rPr>
         <w:lastRenderedPageBreak/>
-        <w:t>Analysis 1 &lt;Add context to this title&gt;</w:t>
+        <w:t>Analysis 1 &lt;</w:t>
+      </w:r>
+      <w:r>
+        <w:rPr>
+          <w:rStyle w:val="Heading1Char"/>
+          <w:b/>
+        </w:rPr>
+        <w:t xml:space="preserve">Date Range Function </w:t>
+      </w:r>
+      <w:r>
+        <w:rPr>
+          <w:rStyle w:val="Heading1Char"/>
+          <w:b/>
+        </w:rPr>
+        <w:t>&gt;</w:t>
       </w:r>
     </w:p>
     <w:p>
       <w:pPr>
-        <w:rPr>
-          <w:color w:val="FF0000"/>
-        </w:rPr>
-      </w:pPr>
-      <w:r>
-        <w:rPr>
-          <w:color w:val="FF0000"/>
-        </w:rPr>
-        <w:t>Based on</w:t>
-      </w:r>
-      <w:r>
-        <w:rPr>
-          <w:color w:val="FF0000"/>
-        </w:rPr>
-        <w:t xml:space="preserve"> the requirements of your dataset, put the results of your analysis of a 12 month date period for each of the required functionalities in these sections. Change the title names to reflect your dataset and the analysis being performed.</w:t>
-      </w:r>
-      <w:r>
-        <w:rPr>
-          <w:color w:val="FF0000"/>
-        </w:rPr>
-        <w:t xml:space="preserve"> You may include images from your program as well as your own description of the results.</w:t>
-      </w:r>
-      <w:bookmarkStart w:id="0" w:name="_GoBack"/>
-      <w:bookmarkEnd w:id="0"/>
+        <w:spacing w:line="240" w:lineRule="auto"/>
+        <w:ind w:left="0"/>
+      </w:pPr>
+      <w:r>
+        <w:t>This function correctly shows all dates between the dates and only shows those data’s, these results are only ordered in how they appear in the database and have no other ordering,</w:t>
+      </w:r>
+      <w:r>
+        <w:t xml:space="preserve"> </w:t>
+      </w:r>
+      <w:r>
+        <w:t>Only the first 3 pages page of results will be posted as a 12 month search for 2013-2014 results in over 36,000 rows.</w:t>
+      </w:r>
     </w:p>
     <w:p>
       <w:pPr>
+        <w:spacing w:line="360" w:lineRule="auto"/>
+        <w:ind w:left="0"/>
+        <w:rPr>
+          <w:rStyle w:val="Heading1Char"/>
+        </w:rPr>
+      </w:pPr>
+      <w:r>
+        <w:drawing>
+          <wp:inline distT="0" distB="0" distL="0" distR="0" wp14:anchorId="6CC0A5A8" wp14:editId="2266ACD9">
+            <wp:extent cx="5943600" cy="943610"/>
+            <wp:effectExtent l="0" t="0" r="0" b="8890"/>
+            <wp:docPr id="1" name="Picture 1"/>
+            <wp:cNvGraphicFramePr>
+              <a:graphicFrameLocks xmlns:a="http://schemas.openxmlformats.org/drawingml/2006/main" noChangeAspect="1"/>
+            </wp:cNvGraphicFramePr>
+            <a:graphic xmlns:a="http://schemas.openxmlformats.org/drawingml/2006/main">
+              <a:graphicData uri="http://schemas.openxmlformats.org/drawingml/2006/picture">
+                <pic:pic xmlns:pic="http://schemas.openxmlformats.org/drawingml/2006/picture">
+                  <pic:nvPicPr>
+                    <pic:cNvPr id="1" name=""/>
+                    <pic:cNvPicPr/>
+                  </pic:nvPicPr>
+                  <pic:blipFill>
+                    <a:blip r:embed="rId8"/>
+                    <a:stretch>
+                      <a:fillRect/>
+                    </a:stretch>
+                  </pic:blipFill>
+                  <pic:spPr>
+                    <a:xfrm>
+                      <a:off x="0" y="0"/>
+                      <a:ext cx="5943600" cy="943610"/>
+                    </a:xfrm>
+                    <a:prstGeom prst="rect">
+                      <a:avLst/>
+                    </a:prstGeom>
+                  </pic:spPr>
+                </pic:pic>
+              </a:graphicData>
+            </a:graphic>
+          </wp:inline>
+        </w:drawing>
+      </w:r>
+      <w:r>
+        <w:drawing>
+          <wp:inline distT="0" distB="0" distL="0" distR="0" wp14:anchorId="51FD0474" wp14:editId="295196B6">
+            <wp:extent cx="5943600" cy="958850"/>
+            <wp:effectExtent l="0" t="0" r="0" b="0"/>
+            <wp:docPr id="2" name="Picture 2" descr="A picture containing scatter chart&#10;&#10;Description automatically generated"/>
+            <wp:cNvGraphicFramePr>
+              <a:graphicFrameLocks xmlns:a="http://schemas.openxmlformats.org/drawingml/2006/main" noChangeAspect="1"/>
+            </wp:cNvGraphicFramePr>
+            <a:graphic xmlns:a="http://schemas.openxmlformats.org/drawingml/2006/main">
+              <a:graphicData uri="http://schemas.openxmlformats.org/drawingml/2006/picture">
+                <pic:pic xmlns:pic="http://schemas.openxmlformats.org/drawingml/2006/picture">
+                  <pic:nvPicPr>
+                    <pic:cNvPr id="2" name="Picture 2" descr="A picture containing scatter chart&#10;&#10;Description automatically generated"/>
+                    <pic:cNvPicPr/>
+                  </pic:nvPicPr>
+                  <pic:blipFill>
+                    <a:blip r:embed="rId9"/>
+                    <a:stretch>
+                      <a:fillRect/>
+                    </a:stretch>
+                  </pic:blipFill>
+                  <pic:spPr>
+                    <a:xfrm>
+                      <a:off x="0" y="0"/>
+                      <a:ext cx="5943600" cy="958850"/>
+                    </a:xfrm>
+                    <a:prstGeom prst="rect">
+                      <a:avLst/>
+                    </a:prstGeom>
+                  </pic:spPr>
+                </pic:pic>
+              </a:graphicData>
+            </a:graphic>
+          </wp:inline>
+        </w:drawing>
+      </w:r>
+      <w:r>
+        <w:drawing>
+          <wp:inline distT="0" distB="0" distL="0" distR="0" wp14:anchorId="3604C7CC" wp14:editId="73DD3C80">
+            <wp:extent cx="5943600" cy="972820"/>
+            <wp:effectExtent l="0" t="0" r="0" b="0"/>
+            <wp:docPr id="3" name="Picture 3"/>
+            <wp:cNvGraphicFramePr>
+              <a:graphicFrameLocks xmlns:a="http://schemas.openxmlformats.org/drawingml/2006/main" noChangeAspect="1"/>
+            </wp:cNvGraphicFramePr>
+            <a:graphic xmlns:a="http://schemas.openxmlformats.org/drawingml/2006/main">
+              <a:graphicData uri="http://schemas.openxmlformats.org/drawingml/2006/picture">
+                <pic:pic xmlns:pic="http://schemas.openxmlformats.org/drawingml/2006/picture">
+                  <pic:nvPicPr>
+                    <pic:cNvPr id="1" name=""/>
+                    <pic:cNvPicPr/>
+                  </pic:nvPicPr>
+                  <pic:blipFill>
+                    <a:blip r:embed="rId10"/>
+                    <a:stretch>
+                      <a:fillRect/>
+                    </a:stretch>
+                  </pic:blipFill>
+                  <pic:spPr>
+                    <a:xfrm>
+                      <a:off x="0" y="0"/>
+                      <a:ext cx="5943600" cy="972820"/>
+                    </a:xfrm>
+                    <a:prstGeom prst="rect">
+                      <a:avLst/>
+                    </a:prstGeom>
+                  </pic:spPr>
+                </pic:pic>
+              </a:graphicData>
+            </a:graphic>
+          </wp:inline>
+        </w:drawing>
+      </w:r>
+      <w:r>
+        <w:rPr>
+          <w:rStyle w:val="Heading1Char"/>
+        </w:rPr>
+        <w:t>Analysis 2 &lt;</w:t>
+      </w:r>
+      <w:r>
+        <w:rPr>
+          <w:rStyle w:val="Heading1Char"/>
+          <w:b w:val="0"/>
+        </w:rPr>
+        <w:t xml:space="preserve">Offence Code Function </w:t>
+      </w:r>
+      <w:r>
+        <w:rPr>
+          <w:rStyle w:val="Heading1Char"/>
+        </w:rPr>
+        <w:t>&gt;</w:t>
+      </w:r>
+    </w:p>
+    <w:p>
+      <w:pPr>
+        <w:spacing w:line="240" w:lineRule="auto"/>
+        <w:ind w:left="0"/>
+        <w:rPr>
+          <w:rStyle w:val="Heading1Char"/>
+          <w:rFonts w:asciiTheme="minorHAnsi" w:eastAsiaTheme="minorEastAsia" w:hAnsiTheme="minorHAnsi" w:cstheme="minorBidi"/>
+          <w:b w:val="0"/>
+          <w:color w:val="auto"/>
+          <w:sz w:val="22"/>
+          <w:szCs w:val="22"/>
+        </w:rPr>
+      </w:pPr>
+      <w:r>
+        <w:t xml:space="preserve">This </w:t>
+      </w:r>
+      <w:r>
+        <w:t xml:space="preserve">function correctly plots all the occurrences </w:t>
+      </w:r>
+      <w:r>
+        <w:t>and correctly gets the top 20 as seen by the graph showing a downward trend.</w:t>
+      </w:r>
+    </w:p>
+    <w:p>
+      <w:pPr>
+        <w:spacing w:line="276" w:lineRule="auto"/>
+        <w:ind w:left="0"/>
+      </w:pPr>
+      <w:r>
+        <w:drawing>
+          <wp:inline distT="0" distB="0" distL="0" distR="0" wp14:anchorId="503778D4" wp14:editId="4938F721">
+            <wp:extent cx="5943600" cy="1904365"/>
+            <wp:effectExtent l="0" t="0" r="0" b="635"/>
+            <wp:docPr id="13" name="Picture 13" descr="A picture containing bar chart&#10;&#10;Description automatically generated"/>
+            <wp:cNvGraphicFramePr>
+              <a:graphicFrameLocks xmlns:a="http://schemas.openxmlformats.org/drawingml/2006/main" noChangeAspect="1"/>
+            </wp:cNvGraphicFramePr>
+            <a:graphic xmlns:a="http://schemas.openxmlformats.org/drawingml/2006/main">
+              <a:graphicData uri="http://schemas.openxmlformats.org/drawingml/2006/picture">
+                <pic:pic xmlns:pic="http://schemas.openxmlformats.org/drawingml/2006/picture">
+                  <pic:nvPicPr>
+                    <pic:cNvPr id="13" name="Picture 13" descr="A picture containing bar chart&#10;&#10;Description automatically generated"/>
+                    <pic:cNvPicPr/>
+                  </pic:nvPicPr>
+                  <pic:blipFill>
+                    <a:blip r:embed="rId11"/>
+                    <a:stretch>
+                      <a:fillRect/>
+                    </a:stretch>
+                  </pic:blipFill>
+                  <pic:spPr>
+                    <a:xfrm>
+                      <a:off x="0" y="0"/>
+                      <a:ext cx="5943600" cy="1904365"/>
+                    </a:xfrm>
+                    <a:prstGeom prst="rect">
+                      <a:avLst/>
+                    </a:prstGeom>
+                  </pic:spPr>
+                </pic:pic>
+              </a:graphicData>
+            </a:graphic>
+          </wp:inline>
+        </w:drawing>
+      </w:r>
+    </w:p>
+    <w:p>
+      <w:pPr>
+        <w:spacing w:line="276" w:lineRule="auto"/>
+        <w:ind w:left="0"/>
+      </w:pPr>
+    </w:p>
+    <w:p>
+      <w:pPr>
         <w:pStyle w:val="Heading1"/>
-      </w:pPr>
-      <w:r>
+        <w:spacing w:line="240" w:lineRule="auto"/>
         <w:rPr>
           <w:rStyle w:val="Heading1Char"/>
           <w:b/>
         </w:rPr>
-        <w:t>Analysis 2 &lt;Add context to this title&gt;</w:t>
+      </w:pPr>
+      <w:r>
+        <w:rPr>
+          <w:rStyle w:val="Heading1Char"/>
+          <w:b/>
+        </w:rPr>
+        <w:lastRenderedPageBreak/>
+        <w:t>Analysis 3 &lt;</w:t>
+      </w:r>
+      <w:r>
+        <w:rPr>
+          <w:rStyle w:val="Heading1Char"/>
+          <w:b/>
+        </w:rPr>
+        <w:t>Radar/Camera</w:t>
+      </w:r>
+      <w:r>
+        <w:rPr>
+          <w:rStyle w:val="Heading1Char"/>
+          <w:b/>
+        </w:rPr>
+        <w:t xml:space="preserve"> function</w:t>
+      </w:r>
+      <w:r>
+        <w:rPr>
+          <w:rStyle w:val="Heading1Char"/>
+          <w:b/>
+        </w:rPr>
+        <w:t>&gt;</w:t>
       </w:r>
     </w:p>
     <w:p>
       <w:pPr>
+        <w:spacing w:line="276" w:lineRule="auto"/>
+        <w:ind w:left="0"/>
+      </w:pPr>
+      <w:r>
+        <w:t xml:space="preserve">This function is correctly finding all and only results that contains </w:t>
+      </w:r>
+      <w:r>
+        <w:t xml:space="preserve">either the word “camera” or “radar” in the description column and listing them all. </w:t>
+      </w:r>
+      <w:r>
+        <w:rPr>
+          <w:rFonts w:ascii="Calibri" w:eastAsia="Times New Roman" w:hAnsi="Calibri" w:cs="Calibri"/>
+          <w:color w:val="000000"/>
+          <w:lang w:val="en-AU" w:eastAsia="en-AU"/>
+        </w:rPr>
+        <w:t>As with the date range function, there are too many results to post for the entire 12 months.</w:t>
+      </w:r>
+    </w:p>
+    <w:p>
+      <w:pPr>
+        <w:spacing w:line="360" w:lineRule="auto"/>
+        <w:ind w:left="0"/>
+        <w:rPr>
+          <w:rFonts w:ascii="Calibri" w:eastAsia="Times New Roman" w:hAnsi="Calibri" w:cs="Calibri"/>
+          <w:color w:val="000000"/>
+          <w:lang w:val="en-AU" w:eastAsia="en-AU"/>
+        </w:rPr>
+      </w:pPr>
+      <w:r>
+        <w:rPr>
+          <w:rFonts w:ascii="Calibri" w:eastAsia="Times New Roman" w:hAnsi="Calibri" w:cs="Calibri"/>
+          <w:color w:val="000000"/>
+          <w:lang w:val="en-AU" w:eastAsia="en-AU"/>
+        </w:rPr>
+        <w:drawing>
+          <wp:inline distT="0" distB="0" distL="0" distR="0" wp14:anchorId="609E1B34" wp14:editId="0FA1C7C0">
+            <wp:extent cx="5943600" cy="958850"/>
+            <wp:effectExtent l="0" t="0" r="0" b="0"/>
+            <wp:docPr id="6" name="Picture 6" descr="A picture containing scatter chart&#10;&#10;Description automatically generated"/>
+            <wp:cNvGraphicFramePr>
+              <a:graphicFrameLocks xmlns:a="http://schemas.openxmlformats.org/drawingml/2006/main" noChangeAspect="1"/>
+            </wp:cNvGraphicFramePr>
+            <a:graphic xmlns:a="http://schemas.openxmlformats.org/drawingml/2006/main">
+              <a:graphicData uri="http://schemas.openxmlformats.org/drawingml/2006/picture">
+                <pic:pic xmlns:pic="http://schemas.openxmlformats.org/drawingml/2006/picture">
+                  <pic:nvPicPr>
+                    <pic:cNvPr id="6" name="Picture 6" descr="A picture containing scatter chart&#10;&#10;Description automatically generated"/>
+                    <pic:cNvPicPr/>
+                  </pic:nvPicPr>
+                  <pic:blipFill>
+                    <a:blip r:embed="rId12"/>
+                    <a:stretch>
+                      <a:fillRect/>
+                    </a:stretch>
+                  </pic:blipFill>
+                  <pic:spPr>
+                    <a:xfrm>
+                      <a:off x="0" y="0"/>
+                      <a:ext cx="5943600" cy="958850"/>
+                    </a:xfrm>
+                    <a:prstGeom prst="rect">
+                      <a:avLst/>
+                    </a:prstGeom>
+                  </pic:spPr>
+                </pic:pic>
+              </a:graphicData>
+            </a:graphic>
+          </wp:inline>
+        </w:drawing>
+      </w:r>
+      <w:r>
+        <w:rPr>
+          <w:rFonts w:ascii="Calibri" w:eastAsia="Times New Roman" w:hAnsi="Calibri" w:cs="Calibri"/>
+          <w:color w:val="000000"/>
+          <w:lang w:val="en-AU" w:eastAsia="en-AU"/>
+        </w:rPr>
+        <w:drawing>
+          <wp:inline distT="0" distB="0" distL="0" distR="0" wp14:anchorId="1F31245A" wp14:editId="67042871">
+            <wp:extent cx="5943600" cy="963930"/>
+            <wp:effectExtent l="0" t="0" r="0" b="7620"/>
+            <wp:docPr id="7" name="Picture 7" descr="A picture containing scatter chart&#10;&#10;Description automatically generated"/>
+            <wp:cNvGraphicFramePr>
+              <a:graphicFrameLocks xmlns:a="http://schemas.openxmlformats.org/drawingml/2006/main" noChangeAspect="1"/>
+            </wp:cNvGraphicFramePr>
+            <a:graphic xmlns:a="http://schemas.openxmlformats.org/drawingml/2006/main">
+              <a:graphicData uri="http://schemas.openxmlformats.org/drawingml/2006/picture">
+                <pic:pic xmlns:pic="http://schemas.openxmlformats.org/drawingml/2006/picture">
+                  <pic:nvPicPr>
+                    <pic:cNvPr id="7" name="Picture 7" descr="A picture containing scatter chart&#10;&#10;Description automatically generated"/>
+                    <pic:cNvPicPr/>
+                  </pic:nvPicPr>
+                  <pic:blipFill>
+                    <a:blip r:embed="rId13"/>
+                    <a:stretch>
+                      <a:fillRect/>
+                    </a:stretch>
+                  </pic:blipFill>
+                  <pic:spPr>
+                    <a:xfrm>
+                      <a:off x="0" y="0"/>
+                      <a:ext cx="5943600" cy="963930"/>
+                    </a:xfrm>
+                    <a:prstGeom prst="rect">
+                      <a:avLst/>
+                    </a:prstGeom>
+                  </pic:spPr>
+                </pic:pic>
+              </a:graphicData>
+            </a:graphic>
+          </wp:inline>
+        </w:drawing>
+      </w:r>
+      <w:r>
+        <w:rPr>
+          <w:rFonts w:ascii="Calibri" w:eastAsia="Times New Roman" w:hAnsi="Calibri" w:cs="Calibri"/>
+          <w:color w:val="000000"/>
+          <w:lang w:val="en-AU" w:eastAsia="en-AU"/>
+        </w:rPr>
+        <w:drawing>
+          <wp:inline distT="0" distB="0" distL="0" distR="0" wp14:anchorId="4FCF3FA3" wp14:editId="473F3AFF">
+            <wp:extent cx="5943600" cy="953770"/>
+            <wp:effectExtent l="0" t="0" r="0" b="0"/>
+            <wp:docPr id="8" name="Picture 8" descr="A picture containing calendar&#10;&#10;Description automatically generated"/>
+            <wp:cNvGraphicFramePr>
+              <a:graphicFrameLocks xmlns:a="http://schemas.openxmlformats.org/drawingml/2006/main" noChangeAspect="1"/>
+            </wp:cNvGraphicFramePr>
+            <a:graphic xmlns:a="http://schemas.openxmlformats.org/drawingml/2006/main">
+              <a:graphicData uri="http://schemas.openxmlformats.org/drawingml/2006/picture">
+                <pic:pic xmlns:pic="http://schemas.openxmlformats.org/drawingml/2006/picture">
+                  <pic:nvPicPr>
+                    <pic:cNvPr id="8" name="Picture 8" descr="A picture containing calendar&#10;&#10;Description automatically generated"/>
+                    <pic:cNvPicPr/>
+                  </pic:nvPicPr>
+                  <pic:blipFill>
+                    <a:blip r:embed="rId14"/>
+                    <a:stretch>
+                      <a:fillRect/>
+                    </a:stretch>
+                  </pic:blipFill>
+                  <pic:spPr>
+                    <a:xfrm>
+                      <a:off x="0" y="0"/>
+                      <a:ext cx="5943600" cy="953770"/>
+                    </a:xfrm>
+                    <a:prstGeom prst="rect">
+                      <a:avLst/>
+                    </a:prstGeom>
+                  </pic:spPr>
+                </pic:pic>
+              </a:graphicData>
+            </a:graphic>
+          </wp:inline>
+        </w:drawing>
+      </w:r>
+    </w:p>
+    <w:p>
+      <w:pPr>
         <w:pStyle w:val="Heading1"/>
-      </w:pPr>
-      <w:r>
+        <w:spacing w:line="240" w:lineRule="auto"/>
         <w:rPr>
           <w:rStyle w:val="Heading1Char"/>
           <w:b/>
         </w:rPr>
-        <w:t>Analysis 3 &lt;Add context to this title&gt;</w:t>
+      </w:pPr>
+      <w:r>
+        <w:rPr>
+          <w:rStyle w:val="Heading1Char"/>
+          <w:b/>
+        </w:rPr>
+        <w:t>Analysis 4 &lt;</w:t>
+      </w:r>
+      <w:r>
+        <w:rPr>
+          <w:rStyle w:val="Heading1Char"/>
+          <w:b/>
+        </w:rPr>
+        <w:t>Mobile Phones</w:t>
+      </w:r>
+      <w:r>
+        <w:rPr>
+          <w:rStyle w:val="Heading1Char"/>
+          <w:b/>
+        </w:rPr>
+        <w:t xml:space="preserve"> function</w:t>
+      </w:r>
+      <w:r>
+        <w:rPr>
+          <w:rStyle w:val="Heading1Char"/>
+          <w:b/>
+        </w:rPr>
+        <w:t>&gt;</w:t>
       </w:r>
     </w:p>
     <w:p>
       <w:pPr>
+        <w:spacing w:line="276" w:lineRule="auto"/>
+        <w:ind w:left="0"/>
+      </w:pPr>
+      <w:r>
+        <w:t xml:space="preserve">This function is correctly getting the occurrences for the case code for each year and is plotting the data correctly into the graph </w:t>
+      </w:r>
+    </w:p>
+    <w:p>
+      <w:pPr>
+        <w:spacing w:line="240" w:lineRule="auto"/>
+        <w:ind w:left="0"/>
+      </w:pPr>
+      <w:r>
+        <w:object w:dxaOrig="21692" w:dyaOrig="11927" w14:anchorId="077C0ED9">
+          <v:shapetype id="_x0000_t75" coordsize="21600,21600" o:spt="75" o:preferrelative="t" path="m@4@5l@4@11@9@11@9@5xe" filled="f" stroked="f">
+            <v:stroke joinstyle="miter"/>
+            <v:formulas>
+              <v:f eqn="if lineDrawn pixelLineWidth 0"/>
+              <v:f eqn="sum @0 1 0"/>
+              <v:f eqn="sum 0 0 @1"/>
+              <v:f eqn="prod @2 1 2"/>
+              <v:f eqn="prod @3 21600 pixelWidth"/>
+              <v:f eqn="prod @3 21600 pixelHeight"/>
+              <v:f eqn="sum @0 0 1"/>
+              <v:f eqn="prod @6 1 2"/>
+              <v:f eqn="prod @7 21600 pixelWidth"/>
+              <v:f eqn="sum @8 21600 0"/>
+              <v:f eqn="prod @7 21600 pixelHeight"/>
+              <v:f eqn="sum @10 21600 0"/>
+            </v:formulas>
+            <v:path o:extrusionok="f" gradientshapeok="t" o:connecttype="rect"/>
+            <o:lock v:ext="edit" aspectratio="t"/>
+          </v:shapetype>
+          <v:shape id="_x0000_i1025" type="#_x0000_t75" style="width:467.5pt;height:197pt" o:ole="">
+            <v:imagedata r:id="rId15" o:title=""/>
+          </v:shape>
+          <o:OLEObject Type="Embed" ProgID="Unknown" ShapeID="_x0000_i1025" DrawAspect="Content" ObjectID="_1726851620" r:id="rId16"/>
+        </w:object>
+      </w:r>
+    </w:p>
+    <w:p>
+      <w:pPr>
         <w:pStyle w:val="Heading1"/>
+        <w:spacing w:line="240" w:lineRule="auto"/>
         <w:rPr>
           <w:rStyle w:val="Heading1Char"/>
           <w:b/>
@@ -320,19 +1012,176 @@
           <w:rStyle w:val="Heading1Char"/>
           <w:b/>
         </w:rPr>
-        <w:t>Analysis 4 &lt;Add context to this title&gt;</w:t>
+        <w:lastRenderedPageBreak/>
+        <w:t>Analysis 5 &lt;</w:t>
+      </w:r>
+      <w:r>
+        <w:rPr>
+          <w:rStyle w:val="Heading1Char"/>
+          <w:b/>
+        </w:rPr>
+        <w:t xml:space="preserve">Custom Query </w:t>
+      </w:r>
+      <w:r>
+        <w:rPr>
+          <w:rStyle w:val="Heading1Char"/>
+          <w:b/>
+        </w:rPr>
+        <w:t>function</w:t>
+      </w:r>
+      <w:r>
+        <w:rPr>
+          <w:rStyle w:val="Heading1Char"/>
+          <w:b/>
+        </w:rPr>
+        <w:t>&gt;</w:t>
       </w:r>
     </w:p>
     <w:p>
       <w:pPr>
-        <w:pStyle w:val="Heading1"/>
-      </w:pPr>
-      <w:r>
-        <w:rPr>
-          <w:rStyle w:val="Heading1Char"/>
-          <w:b/>
-        </w:rPr>
-        <w:t>Analysis 5 &lt;Add context to this title&gt;</w:t>
+        <w:spacing w:line="240" w:lineRule="auto"/>
+        <w:ind w:left="0"/>
+      </w:pPr>
+      <w:r>
+        <w:t>This function is correctly finding all and only results that contains</w:t>
+      </w:r>
+      <w:r>
+        <w:t xml:space="preserve"> the word </w:t>
+      </w:r>
+      <w:r>
+        <w:t>”</w:t>
+      </w:r>
+      <w:r>
+        <w:t>stop”</w:t>
+      </w:r>
+      <w:r>
+        <w:t xml:space="preserve"> in the description column and listing them all</w:t>
+      </w:r>
+      <w:r>
+        <w:t>.</w:t>
+      </w:r>
+    </w:p>
+    <w:p>
+      <w:pPr>
+        <w:spacing w:line="240" w:lineRule="auto"/>
+        <w:ind w:left="0"/>
+      </w:pPr>
+      <w:r>
+        <w:drawing>
+          <wp:inline distT="0" distB="0" distL="0" distR="0" wp14:anchorId="46975AD1" wp14:editId="761EB954">
+            <wp:extent cx="5943600" cy="1027430"/>
+            <wp:effectExtent l="0" t="0" r="0" b="1270"/>
+            <wp:docPr id="10" name="Picture 10"/>
+            <wp:cNvGraphicFramePr>
+              <a:graphicFrameLocks xmlns:a="http://schemas.openxmlformats.org/drawingml/2006/main" noChangeAspect="1"/>
+            </wp:cNvGraphicFramePr>
+            <a:graphic xmlns:a="http://schemas.openxmlformats.org/drawingml/2006/main">
+              <a:graphicData uri="http://schemas.openxmlformats.org/drawingml/2006/picture">
+                <pic:pic xmlns:pic="http://schemas.openxmlformats.org/drawingml/2006/picture">
+                  <pic:nvPicPr>
+                    <pic:cNvPr id="1" name=""/>
+                    <pic:cNvPicPr/>
+                  </pic:nvPicPr>
+                  <pic:blipFill>
+                    <a:blip r:embed="rId17"/>
+                    <a:stretch>
+                      <a:fillRect/>
+                    </a:stretch>
+                  </pic:blipFill>
+                  <pic:spPr>
+                    <a:xfrm>
+                      <a:off x="0" y="0"/>
+                      <a:ext cx="5943600" cy="1027430"/>
+                    </a:xfrm>
+                    <a:prstGeom prst="rect">
+                      <a:avLst/>
+                    </a:prstGeom>
+                  </pic:spPr>
+                </pic:pic>
+              </a:graphicData>
+            </a:graphic>
+          </wp:inline>
+        </w:drawing>
+      </w:r>
+      <w:r>
+        <w:drawing>
+          <wp:inline distT="0" distB="0" distL="0" distR="0" wp14:anchorId="05E0E984" wp14:editId="2A1ED83D">
+            <wp:extent cx="5943600" cy="1006475"/>
+            <wp:effectExtent l="0" t="0" r="0" b="3175"/>
+            <wp:docPr id="11" name="Picture 11" descr="A picture containing scatter chart&#10;&#10;Description automatically generated"/>
+            <wp:cNvGraphicFramePr>
+              <a:graphicFrameLocks xmlns:a="http://schemas.openxmlformats.org/drawingml/2006/main" noChangeAspect="1"/>
+            </wp:cNvGraphicFramePr>
+            <a:graphic xmlns:a="http://schemas.openxmlformats.org/drawingml/2006/main">
+              <a:graphicData uri="http://schemas.openxmlformats.org/drawingml/2006/picture">
+                <pic:pic xmlns:pic="http://schemas.openxmlformats.org/drawingml/2006/picture">
+                  <pic:nvPicPr>
+                    <pic:cNvPr id="11" name="Picture 11" descr="A picture containing scatter chart&#10;&#10;Description automatically generated"/>
+                    <pic:cNvPicPr/>
+                  </pic:nvPicPr>
+                  <pic:blipFill>
+                    <a:blip r:embed="rId18"/>
+                    <a:stretch>
+                      <a:fillRect/>
+                    </a:stretch>
+                  </pic:blipFill>
+                  <pic:spPr>
+                    <a:xfrm>
+                      <a:off x="0" y="0"/>
+                      <a:ext cx="5943600" cy="1006475"/>
+                    </a:xfrm>
+                    <a:prstGeom prst="rect">
+                      <a:avLst/>
+                    </a:prstGeom>
+                  </pic:spPr>
+                </pic:pic>
+              </a:graphicData>
+            </a:graphic>
+          </wp:inline>
+        </w:drawing>
+      </w:r>
+      <w:r>
+        <w:rPr>
+          <w:noProof/>
+        </w:rPr>
+        <w:t xml:space="preserve"> </w:t>
+      </w:r>
+      <w:r>
+        <w:drawing>
+          <wp:inline distT="0" distB="0" distL="0" distR="0" wp14:anchorId="4F3A3D66" wp14:editId="5D0E0F27">
+            <wp:extent cx="5943600" cy="982345"/>
+            <wp:effectExtent l="0" t="0" r="0" b="8255"/>
+            <wp:docPr id="12" name="Picture 12" descr="A picture containing scatter chart&#10;&#10;Description automatically generated"/>
+            <wp:cNvGraphicFramePr>
+              <a:graphicFrameLocks xmlns:a="http://schemas.openxmlformats.org/drawingml/2006/main" noChangeAspect="1"/>
+            </wp:cNvGraphicFramePr>
+            <a:graphic xmlns:a="http://schemas.openxmlformats.org/drawingml/2006/main">
+              <a:graphicData uri="http://schemas.openxmlformats.org/drawingml/2006/picture">
+                <pic:pic xmlns:pic="http://schemas.openxmlformats.org/drawingml/2006/picture">
+                  <pic:nvPicPr>
+                    <pic:cNvPr id="12" name="Picture 12" descr="A picture containing scatter chart&#10;&#10;Description automatically generated"/>
+                    <pic:cNvPicPr/>
+                  </pic:nvPicPr>
+                  <pic:blipFill>
+                    <a:blip r:embed="rId19"/>
+                    <a:stretch>
+                      <a:fillRect/>
+                    </a:stretch>
+                  </pic:blipFill>
+                  <pic:spPr>
+                    <a:xfrm>
+                      <a:off x="0" y="0"/>
+                      <a:ext cx="5943600" cy="982345"/>
+                    </a:xfrm>
+                    <a:prstGeom prst="rect">
+                      <a:avLst/>
+                    </a:prstGeom>
+                  </pic:spPr>
+                </pic:pic>
+              </a:graphicData>
+            </a:graphic>
+          </wp:inline>
+        </w:drawing>
       </w:r>
     </w:p>
     <w:p/>
@@ -358,8 +1207,8 @@
       </w:pPr>
     </w:p>
     <w:sectPr>
-      <w:footerReference w:type="default" r:id="rId8"/>
-      <w:footerReference w:type="first" r:id="rId9"/>
+      <w:footerReference w:type="default" r:id="rId20"/>
+      <w:footerReference w:type="first" r:id="rId21"/>
       <w:pgSz w:w="12240" w:h="15840"/>
       <w:pgMar w:top="1440" w:right="1440" w:bottom="1440" w:left="1440" w:header="720" w:footer="720" w:gutter="0"/>
       <w:pgNumType w:start="1"/>
@@ -371,7 +1220,7 @@
 </file>
 
 <file path=word/endnotes.xml><?xml version="1.0" encoding="utf-8"?>
-<w:endnotes xmlns:wpc="http://schemas.microsoft.com/office/word/2010/wordprocessingCanvas" xmlns:mc="http://schemas.openxmlformats.org/markup-compatibility/2006" xmlns:o="urn:schemas-microsoft-com:office:office" xmlns:r="http://schemas.openxmlformats.org/officeDocument/2006/relationships" xmlns:m="http://schemas.openxmlformats.org/officeDocument/2006/math" xmlns:v="urn:schemas-microsoft-com:vml" xmlns:wp14="http://schemas.microsoft.com/office/word/2010/wordprocessingDrawing" xmlns:wp="http://schemas.openxmlformats.org/drawingml/2006/wordprocessingDrawing" xmlns:w10="urn:schemas-microsoft-com:office:word" xmlns:w="http://schemas.openxmlformats.org/wordprocessingml/2006/main" xmlns:w14="http://schemas.microsoft.com/office/word/2010/wordml" xmlns:w15="http://schemas.microsoft.com/office/word/2012/wordml" xmlns:wpg="http://schemas.microsoft.com/office/word/2010/wordprocessingGroup" xmlns:wpi="http://schemas.microsoft.com/office/word/2010/wordprocessingInk" xmlns:wne="http://schemas.microsoft.com/office/word/2006/wordml" xmlns:wps="http://schemas.microsoft.com/office/word/2010/wordprocessingShape" mc:Ignorable="w14 w15 wp14">
+<w:endnotes xmlns:wpc="http://schemas.microsoft.com/office/word/2010/wordprocessingCanvas" xmlns:cx="http://schemas.microsoft.com/office/drawing/2014/chartex" xmlns:cx1="http://schemas.microsoft.com/office/drawing/2015/9/8/chartex" xmlns:cx2="http://schemas.microsoft.com/office/drawing/2015/10/21/chartex" xmlns:cx3="http://schemas.microsoft.com/office/drawing/2016/5/9/chartex" xmlns:cx4="http://schemas.microsoft.com/office/drawing/2016/5/10/chartex" xmlns:cx5="http://schemas.microsoft.com/office/drawing/2016/5/11/chartex" xmlns:cx6="http://schemas.microsoft.com/office/drawing/2016/5/12/chartex" xmlns:cx7="http://schemas.microsoft.com/office/drawing/2016/5/13/chartex" xmlns:cx8="http://schemas.microsoft.com/office/drawing/2016/5/14/chartex" xmlns:mc="http://schemas.openxmlformats.org/markup-compatibility/2006" xmlns:aink="http://schemas.microsoft.com/office/drawing/2016/ink" xmlns:am3d="http://schemas.microsoft.com/office/drawing/2017/model3d" xmlns:o="urn:schemas-microsoft-com:office:office" xmlns:oel="http://schemas.microsoft.com/office/2019/extlst" xmlns:r="http://schemas.openxmlformats.org/officeDocument/2006/relationships" xmlns:m="http://schemas.openxmlformats.org/officeDocument/2006/math" xmlns:v="urn:schemas-microsoft-com:vml" xmlns:wp14="http://schemas.microsoft.com/office/word/2010/wordprocessingDrawing" xmlns:wp="http://schemas.openxmlformats.org/drawingml/2006/wordprocessingDrawing" xmlns:w10="urn:schemas-microsoft-com:office:word" xmlns:w="http://schemas.openxmlformats.org/wordprocessingml/2006/main" xmlns:w14="http://schemas.microsoft.com/office/word/2010/wordml" xmlns:w15="http://schemas.microsoft.com/office/word/2012/wordml" xmlns:w16cex="http://schemas.microsoft.com/office/word/2018/wordml/cex" xmlns:w16cid="http://schemas.microsoft.com/office/word/2016/wordml/cid" xmlns:w16="http://schemas.microsoft.com/office/word/2018/wordml" xmlns:w16sdtdh="http://schemas.microsoft.com/office/word/2020/wordml/sdtdatahash" xmlns:w16se="http://schemas.microsoft.com/office/word/2015/wordml/symex" xmlns:wpg="http://schemas.microsoft.com/office/word/2010/wordprocessingGroup" xmlns:wpi="http://schemas.microsoft.com/office/word/2010/wordprocessingInk" xmlns:wne="http://schemas.microsoft.com/office/word/2006/wordml" xmlns:wps="http://schemas.microsoft.com/office/word/2010/wordprocessingShape" mc:Ignorable="w14 w15 w16se w16cid w16 w16cex w16sdtdh wp14">
   <w:endnote w:type="separator" w:id="-1">
     <w:p>
       <w:pPr>
@@ -396,7 +1245,7 @@
 </file>
 
 <file path=word/footer1.xml><?xml version="1.0" encoding="utf-8"?>
-<w:ftr xmlns:wpc="http://schemas.microsoft.com/office/word/2010/wordprocessingCanvas" xmlns:mc="http://schemas.openxmlformats.org/markup-compatibility/2006" xmlns:o="urn:schemas-microsoft-com:office:office" xmlns:r="http://schemas.openxmlformats.org/officeDocument/2006/relationships" xmlns:m="http://schemas.openxmlformats.org/officeDocument/2006/math" xmlns:v="urn:schemas-microsoft-com:vml" xmlns:wp14="http://schemas.microsoft.com/office/word/2010/wordprocessingDrawing" xmlns:wp="http://schemas.openxmlformats.org/drawingml/2006/wordprocessingDrawing" xmlns:w10="urn:schemas-microsoft-com:office:word" xmlns:w="http://schemas.openxmlformats.org/wordprocessingml/2006/main" xmlns:w14="http://schemas.microsoft.com/office/word/2010/wordml" xmlns:w15="http://schemas.microsoft.com/office/word/2012/wordml" xmlns:wpg="http://schemas.microsoft.com/office/word/2010/wordprocessingGroup" xmlns:wpi="http://schemas.microsoft.com/office/word/2010/wordprocessingInk" xmlns:wne="http://schemas.microsoft.com/office/word/2006/wordml" xmlns:wps="http://schemas.microsoft.com/office/word/2010/wordprocessingShape" mc:Ignorable="w14 w15 wp14">
+<w:ftr xmlns:wpc="http://schemas.microsoft.com/office/word/2010/wordprocessingCanvas" xmlns:cx="http://schemas.microsoft.com/office/drawing/2014/chartex" xmlns:cx1="http://schemas.microsoft.com/office/drawing/2015/9/8/chartex" xmlns:cx2="http://schemas.microsoft.com/office/drawing/2015/10/21/chartex" xmlns:cx3="http://schemas.microsoft.com/office/drawing/2016/5/9/chartex" xmlns:cx4="http://schemas.microsoft.com/office/drawing/2016/5/10/chartex" xmlns:cx5="http://schemas.microsoft.com/office/drawing/2016/5/11/chartex" xmlns:cx6="http://schemas.microsoft.com/office/drawing/2016/5/12/chartex" xmlns:cx7="http://schemas.microsoft.com/office/drawing/2016/5/13/chartex" xmlns:cx8="http://schemas.microsoft.com/office/drawing/2016/5/14/chartex" xmlns:mc="http://schemas.openxmlformats.org/markup-compatibility/2006" xmlns:aink="http://schemas.microsoft.com/office/drawing/2016/ink" xmlns:am3d="http://schemas.microsoft.com/office/drawing/2017/model3d" xmlns:o="urn:schemas-microsoft-com:office:office" xmlns:oel="http://schemas.microsoft.com/office/2019/extlst" xmlns:r="http://schemas.openxmlformats.org/officeDocument/2006/relationships" xmlns:m="http://schemas.openxmlformats.org/officeDocument/2006/math" xmlns:v="urn:schemas-microsoft-com:vml" xmlns:wp14="http://schemas.microsoft.com/office/word/2010/wordprocessingDrawing" xmlns:wp="http://schemas.openxmlformats.org/drawingml/2006/wordprocessingDrawing" xmlns:w10="urn:schemas-microsoft-com:office:word" xmlns:w="http://schemas.openxmlformats.org/wordprocessingml/2006/main" xmlns:w14="http://schemas.microsoft.com/office/word/2010/wordml" xmlns:w15="http://schemas.microsoft.com/office/word/2012/wordml" xmlns:w16cex="http://schemas.microsoft.com/office/word/2018/wordml/cex" xmlns:w16cid="http://schemas.microsoft.com/office/word/2016/wordml/cid" xmlns:w16="http://schemas.microsoft.com/office/word/2018/wordml" xmlns:w16sdtdh="http://schemas.microsoft.com/office/word/2020/wordml/sdtdatahash" xmlns:w16se="http://schemas.microsoft.com/office/word/2015/wordml/symex" xmlns:wpg="http://schemas.microsoft.com/office/word/2010/wordprocessingGroup" xmlns:wpi="http://schemas.microsoft.com/office/word/2010/wordprocessingInk" xmlns:wne="http://schemas.microsoft.com/office/word/2006/wordml" xmlns:wps="http://schemas.microsoft.com/office/word/2010/wordprocessingShape" mc:Ignorable="w14 w15 w16se w16cid w16 w16cex w16sdtdh wp14">
   <w:p>
     <w:pPr>
       <w:pStyle w:val="Footer"/>
@@ -411,7 +1260,6 @@
         <w:showingPlcHdr/>
         <w15:appearance w15:val="hidden"/>
       </w:sdtPr>
-      <w:sdtEndPr/>
       <w:sdtContent>
         <w:r>
           <w:t>[Type here]</w:t>
@@ -431,7 +1279,6 @@
         <w:showingPlcHdr/>
         <w15:appearance w15:val="hidden"/>
       </w:sdtPr>
-      <w:sdtEndPr/>
       <w:sdtContent>
         <w:r>
           <w:t>[Type here]</w:t>
@@ -451,7 +1298,6 @@
         <w:showingPlcHdr/>
         <w15:appearance w15:val="hidden"/>
       </w:sdtPr>
-      <w:sdtEndPr/>
       <w:sdtContent>
         <w:r>
           <w:t>[Type here]</w:t>
@@ -463,7 +1309,7 @@
 </file>
 
 <file path=word/footer2.xml><?xml version="1.0" encoding="utf-8"?>
-<w:ftr xmlns:wpc="http://schemas.microsoft.com/office/word/2010/wordprocessingCanvas" xmlns:mc="http://schemas.openxmlformats.org/markup-compatibility/2006" xmlns:o="urn:schemas-microsoft-com:office:office" xmlns:r="http://schemas.openxmlformats.org/officeDocument/2006/relationships" xmlns:m="http://schemas.openxmlformats.org/officeDocument/2006/math" xmlns:v="urn:schemas-microsoft-com:vml" xmlns:wp14="http://schemas.microsoft.com/office/word/2010/wordprocessingDrawing" xmlns:wp="http://schemas.openxmlformats.org/drawingml/2006/wordprocessingDrawing" xmlns:w10="urn:schemas-microsoft-com:office:word" xmlns:w="http://schemas.openxmlformats.org/wordprocessingml/2006/main" xmlns:w14="http://schemas.microsoft.com/office/word/2010/wordml" xmlns:w15="http://schemas.microsoft.com/office/word/2012/wordml" xmlns:wpg="http://schemas.microsoft.com/office/word/2010/wordprocessingGroup" xmlns:wpi="http://schemas.microsoft.com/office/word/2010/wordprocessingInk" xmlns:wne="http://schemas.microsoft.com/office/word/2006/wordml" xmlns:wps="http://schemas.microsoft.com/office/word/2010/wordprocessingShape" mc:Ignorable="w14 w15 wp14">
+<w:ftr xmlns:wpc="http://schemas.microsoft.com/office/word/2010/wordprocessingCanvas" xmlns:cx="http://schemas.microsoft.com/office/drawing/2014/chartex" xmlns:cx1="http://schemas.microsoft.com/office/drawing/2015/9/8/chartex" xmlns:cx2="http://schemas.microsoft.com/office/drawing/2015/10/21/chartex" xmlns:cx3="http://schemas.microsoft.com/office/drawing/2016/5/9/chartex" xmlns:cx4="http://schemas.microsoft.com/office/drawing/2016/5/10/chartex" xmlns:cx5="http://schemas.microsoft.com/office/drawing/2016/5/11/chartex" xmlns:cx6="http://schemas.microsoft.com/office/drawing/2016/5/12/chartex" xmlns:cx7="http://schemas.microsoft.com/office/drawing/2016/5/13/chartex" xmlns:cx8="http://schemas.microsoft.com/office/drawing/2016/5/14/chartex" xmlns:mc="http://schemas.openxmlformats.org/markup-compatibility/2006" xmlns:aink="http://schemas.microsoft.com/office/drawing/2016/ink" xmlns:am3d="http://schemas.microsoft.com/office/drawing/2017/model3d" xmlns:o="urn:schemas-microsoft-com:office:office" xmlns:oel="http://schemas.microsoft.com/office/2019/extlst" xmlns:r="http://schemas.openxmlformats.org/officeDocument/2006/relationships" xmlns:m="http://schemas.openxmlformats.org/officeDocument/2006/math" xmlns:v="urn:schemas-microsoft-com:vml" xmlns:wp14="http://schemas.microsoft.com/office/word/2010/wordprocessingDrawing" xmlns:wp="http://schemas.openxmlformats.org/drawingml/2006/wordprocessingDrawing" xmlns:w10="urn:schemas-microsoft-com:office:word" xmlns:w="http://schemas.openxmlformats.org/wordprocessingml/2006/main" xmlns:w14="http://schemas.microsoft.com/office/word/2010/wordml" xmlns:w15="http://schemas.microsoft.com/office/word/2012/wordml" xmlns:w16cex="http://schemas.microsoft.com/office/word/2018/wordml/cex" xmlns:w16cid="http://schemas.microsoft.com/office/word/2016/wordml/cid" xmlns:w16="http://schemas.microsoft.com/office/word/2018/wordml" xmlns:w16sdtdh="http://schemas.microsoft.com/office/word/2020/wordml/sdtdatahash" xmlns:w16se="http://schemas.microsoft.com/office/word/2015/wordml/symex" xmlns:wpg="http://schemas.microsoft.com/office/word/2010/wordprocessingGroup" xmlns:wpi="http://schemas.microsoft.com/office/word/2010/wordprocessingInk" xmlns:wne="http://schemas.microsoft.com/office/word/2006/wordml" xmlns:wps="http://schemas.microsoft.com/office/word/2010/wordprocessingShape" mc:Ignorable="w14 w15 w16se w16cid w16 w16cex w16sdtdh wp14">
   <w:tbl>
     <w:tblPr>
       <w:tblW w:w="5000" w:type="pct"/>
@@ -498,10 +1344,9 @@
               <w:dataBinding w:prefixMappings="xmlns:ns0='http://purl.org/dc/elements/1.1/' xmlns:ns1='http://schemas.openxmlformats.org/package/2006/metadata/core-properties' " w:xpath="/ns1:coreProperties[1]/ns0:title[1]" w:storeItemID="{6C3C8BC8-F283-45AE-878A-BAB7291924A1}"/>
               <w:text/>
             </w:sdtPr>
-            <w:sdtEndPr/>
             <w:sdtContent>
               <w:r>
-                <w:t>&lt;PROJECT NAME&gt; Executive Summary</w:t>
+                <w:t>NSW Traffic Penalty Analysis Software Executive Summary</w:t>
               </w:r>
             </w:sdtContent>
           </w:sdt>
@@ -547,7 +1392,7 @@
                   <w:sz w:val="22"/>
                   <w:szCs w:val="22"/>
                 </w:rPr>
-                <w:t>Group Member Names</w:t>
+                <w:t>Zoe Waters – s5131193   Elliott Horne - s5222361</w:t>
               </w:r>
             </w:sdtContent>
           </w:sdt>
@@ -608,7 +1453,7 @@
             <w:rPr>
               <w:noProof/>
             </w:rPr>
-            <w:t>3</w:t>
+            <w:t>5</w:t>
           </w:r>
           <w:r>
             <w:rPr>
@@ -629,7 +1474,7 @@
 </file>
 
 <file path=word/footer3.xml><?xml version="1.0" encoding="utf-8"?>
-<w:ftr xmlns:wpc="http://schemas.microsoft.com/office/word/2010/wordprocessingCanvas" xmlns:mc="http://schemas.openxmlformats.org/markup-compatibility/2006" xmlns:o="urn:schemas-microsoft-com:office:office" xmlns:r="http://schemas.openxmlformats.org/officeDocument/2006/relationships" xmlns:m="http://schemas.openxmlformats.org/officeDocument/2006/math" xmlns:v="urn:schemas-microsoft-com:vml" xmlns:wp14="http://schemas.microsoft.com/office/word/2010/wordprocessingDrawing" xmlns:wp="http://schemas.openxmlformats.org/drawingml/2006/wordprocessingDrawing" xmlns:w10="urn:schemas-microsoft-com:office:word" xmlns:w="http://schemas.openxmlformats.org/wordprocessingml/2006/main" xmlns:w14="http://schemas.microsoft.com/office/word/2010/wordml" xmlns:w15="http://schemas.microsoft.com/office/word/2012/wordml" xmlns:wpg="http://schemas.microsoft.com/office/word/2010/wordprocessingGroup" xmlns:wpi="http://schemas.microsoft.com/office/word/2010/wordprocessingInk" xmlns:wne="http://schemas.microsoft.com/office/word/2006/wordml" xmlns:wps="http://schemas.microsoft.com/office/word/2010/wordprocessingShape" mc:Ignorable="w14 w15 wp14">
+<w:ftr xmlns:wpc="http://schemas.microsoft.com/office/word/2010/wordprocessingCanvas" xmlns:cx="http://schemas.microsoft.com/office/drawing/2014/chartex" xmlns:cx1="http://schemas.microsoft.com/office/drawing/2015/9/8/chartex" xmlns:cx2="http://schemas.microsoft.com/office/drawing/2015/10/21/chartex" xmlns:cx3="http://schemas.microsoft.com/office/drawing/2016/5/9/chartex" xmlns:cx4="http://schemas.microsoft.com/office/drawing/2016/5/10/chartex" xmlns:cx5="http://schemas.microsoft.com/office/drawing/2016/5/11/chartex" xmlns:cx6="http://schemas.microsoft.com/office/drawing/2016/5/12/chartex" xmlns:cx7="http://schemas.microsoft.com/office/drawing/2016/5/13/chartex" xmlns:cx8="http://schemas.microsoft.com/office/drawing/2016/5/14/chartex" xmlns:mc="http://schemas.openxmlformats.org/markup-compatibility/2006" xmlns:aink="http://schemas.microsoft.com/office/drawing/2016/ink" xmlns:am3d="http://schemas.microsoft.com/office/drawing/2017/model3d" xmlns:o="urn:schemas-microsoft-com:office:office" xmlns:oel="http://schemas.microsoft.com/office/2019/extlst" xmlns:r="http://schemas.openxmlformats.org/officeDocument/2006/relationships" xmlns:m="http://schemas.openxmlformats.org/officeDocument/2006/math" xmlns:v="urn:schemas-microsoft-com:vml" xmlns:wp14="http://schemas.microsoft.com/office/word/2010/wordprocessingDrawing" xmlns:wp="http://schemas.openxmlformats.org/drawingml/2006/wordprocessingDrawing" xmlns:w10="urn:schemas-microsoft-com:office:word" xmlns:w="http://schemas.openxmlformats.org/wordprocessingml/2006/main" xmlns:w14="http://schemas.microsoft.com/office/word/2010/wordml" xmlns:w15="http://schemas.microsoft.com/office/word/2012/wordml" xmlns:w16cex="http://schemas.microsoft.com/office/word/2018/wordml/cex" xmlns:w16cid="http://schemas.microsoft.com/office/word/2016/wordml/cid" xmlns:w16="http://schemas.microsoft.com/office/word/2018/wordml" xmlns:w16sdtdh="http://schemas.microsoft.com/office/word/2020/wordml/sdtdatahash" xmlns:w16se="http://schemas.microsoft.com/office/word/2015/wordml/symex" xmlns:wpg="http://schemas.microsoft.com/office/word/2010/wordprocessingGroup" xmlns:wpi="http://schemas.microsoft.com/office/word/2010/wordprocessingInk" xmlns:wne="http://schemas.microsoft.com/office/word/2006/wordml" xmlns:wps="http://schemas.microsoft.com/office/word/2010/wordprocessingShape" mc:Ignorable="w14 w15 w16se w16cid w16 w16cex w16sdtdh wp14">
   <w:p>
     <w:pPr>
       <w:pStyle w:val="Footer"/>
@@ -645,10 +1490,9 @@
         <w:dataBinding w:prefixMappings="xmlns:ns0='http://purl.org/dc/elements/1.1/' xmlns:ns1='http://schemas.openxmlformats.org/package/2006/metadata/core-properties' " w:xpath="/ns1:coreProperties[1]/ns0:title[1]" w:storeItemID="{6C3C8BC8-F283-45AE-878A-BAB7291924A1}"/>
         <w:text/>
       </w:sdtPr>
-      <w:sdtEndPr/>
       <w:sdtContent>
         <w:r>
-          <w:t>&lt;PROJECT NAME&gt; Executive Summary</w:t>
+          <w:t>NSW Traffic Penalty Analysis Software Executive Summary</w:t>
         </w:r>
       </w:sdtContent>
     </w:sdt>
@@ -685,7 +1529,7 @@
             <w:sz w:val="22"/>
             <w:szCs w:val="22"/>
           </w:rPr>
-          <w:t>Group Member Names</w:t>
+          <w:t>Zoe Waters – s5131193   Elliott Horne - s5222361</w:t>
         </w:r>
       </w:sdtContent>
     </w:sdt>
@@ -751,7 +1595,7 @@
 </file>
 
 <file path=word/footnotes.xml><?xml version="1.0" encoding="utf-8"?>
-<w:footnotes xmlns:wpc="http://schemas.microsoft.com/office/word/2010/wordprocessingCanvas" xmlns:mc="http://schemas.openxmlformats.org/markup-compatibility/2006" xmlns:o="urn:schemas-microsoft-com:office:office" xmlns:r="http://schemas.openxmlformats.org/officeDocument/2006/relationships" xmlns:m="http://schemas.openxmlformats.org/officeDocument/2006/math" xmlns:v="urn:schemas-microsoft-com:vml" xmlns:wp14="http://schemas.microsoft.com/office/word/2010/wordprocessingDrawing" xmlns:wp="http://schemas.openxmlformats.org/drawingml/2006/wordprocessingDrawing" xmlns:w10="urn:schemas-microsoft-com:office:word" xmlns:w="http://schemas.openxmlformats.org/wordprocessingml/2006/main" xmlns:w14="http://schemas.microsoft.com/office/word/2010/wordml" xmlns:w15="http://schemas.microsoft.com/office/word/2012/wordml" xmlns:wpg="http://schemas.microsoft.com/office/word/2010/wordprocessingGroup" xmlns:wpi="http://schemas.microsoft.com/office/word/2010/wordprocessingInk" xmlns:wne="http://schemas.microsoft.com/office/word/2006/wordml" xmlns:wps="http://schemas.microsoft.com/office/word/2010/wordprocessingShape" mc:Ignorable="w14 w15 wp14">
+<w:footnotes xmlns:wpc="http://schemas.microsoft.com/office/word/2010/wordprocessingCanvas" xmlns:cx="http://schemas.microsoft.com/office/drawing/2014/chartex" xmlns:cx1="http://schemas.microsoft.com/office/drawing/2015/9/8/chartex" xmlns:cx2="http://schemas.microsoft.com/office/drawing/2015/10/21/chartex" xmlns:cx3="http://schemas.microsoft.com/office/drawing/2016/5/9/chartex" xmlns:cx4="http://schemas.microsoft.com/office/drawing/2016/5/10/chartex" xmlns:cx5="http://schemas.microsoft.com/office/drawing/2016/5/11/chartex" xmlns:cx6="http://schemas.microsoft.com/office/drawing/2016/5/12/chartex" xmlns:cx7="http://schemas.microsoft.com/office/drawing/2016/5/13/chartex" xmlns:cx8="http://schemas.microsoft.com/office/drawing/2016/5/14/chartex" xmlns:mc="http://schemas.openxmlformats.org/markup-compatibility/2006" xmlns:aink="http://schemas.microsoft.com/office/drawing/2016/ink" xmlns:am3d="http://schemas.microsoft.com/office/drawing/2017/model3d" xmlns:o="urn:schemas-microsoft-com:office:office" xmlns:oel="http://schemas.microsoft.com/office/2019/extlst" xmlns:r="http://schemas.openxmlformats.org/officeDocument/2006/relationships" xmlns:m="http://schemas.openxmlformats.org/officeDocument/2006/math" xmlns:v="urn:schemas-microsoft-com:vml" xmlns:wp14="http://schemas.microsoft.com/office/word/2010/wordprocessingDrawing" xmlns:wp="http://schemas.openxmlformats.org/drawingml/2006/wordprocessingDrawing" xmlns:w10="urn:schemas-microsoft-com:office:word" xmlns:w="http://schemas.openxmlformats.org/wordprocessingml/2006/main" xmlns:w14="http://schemas.microsoft.com/office/word/2010/wordml" xmlns:w15="http://schemas.microsoft.com/office/word/2012/wordml" xmlns:w16cex="http://schemas.microsoft.com/office/word/2018/wordml/cex" xmlns:w16cid="http://schemas.microsoft.com/office/word/2016/wordml/cid" xmlns:w16="http://schemas.microsoft.com/office/word/2018/wordml" xmlns:w16sdtdh="http://schemas.microsoft.com/office/word/2020/wordml/sdtdatahash" xmlns:w16se="http://schemas.microsoft.com/office/word/2015/wordml/symex" xmlns:wpg="http://schemas.microsoft.com/office/word/2010/wordprocessingGroup" xmlns:wpi="http://schemas.microsoft.com/office/word/2010/wordprocessingInk" xmlns:wne="http://schemas.microsoft.com/office/word/2006/wordml" xmlns:wps="http://schemas.microsoft.com/office/word/2010/wordprocessingShape" mc:Ignorable="w14 w15 w16se w16cid w16 w16cex w16sdtdh wp14">
   <w:footnote w:type="separator" w:id="-1">
     <w:p>
       <w:pPr>
@@ -776,7 +1620,7 @@
 </file>
 
 <file path=word/styles.xml><?xml version="1.0" encoding="utf-8"?>
-<w:styles xmlns:mc="http://schemas.openxmlformats.org/markup-compatibility/2006" xmlns:r="http://schemas.openxmlformats.org/officeDocument/2006/relationships" xmlns:w="http://schemas.openxmlformats.org/wordprocessingml/2006/main" xmlns:w14="http://schemas.microsoft.com/office/word/2010/wordml" xmlns:w15="http://schemas.microsoft.com/office/word/2012/wordml" mc:Ignorable="w14 w15">
+<w:styles xmlns:mc="http://schemas.openxmlformats.org/markup-compatibility/2006" xmlns:r="http://schemas.openxmlformats.org/officeDocument/2006/relationships" xmlns:w="http://schemas.openxmlformats.org/wordprocessingml/2006/main" xmlns:w14="http://schemas.microsoft.com/office/word/2010/wordml" xmlns:w15="http://schemas.microsoft.com/office/word/2012/wordml" xmlns:w16cex="http://schemas.microsoft.com/office/word/2018/wordml/cex" xmlns:w16cid="http://schemas.microsoft.com/office/word/2016/wordml/cid" xmlns:w16="http://schemas.microsoft.com/office/word/2018/wordml" xmlns:w16sdtdh="http://schemas.microsoft.com/office/word/2020/wordml/sdtdatahash" xmlns:w16se="http://schemas.microsoft.com/office/word/2015/wordml/symex" mc:Ignorable="w14 w15 w16se w16cid w16 w16cex w16sdtdh">
   <w:docDefaults>
     <w:rPrDefault>
       <w:rPr>
@@ -792,7 +1636,7 @@
       </w:pPr>
     </w:pPrDefault>
   </w:docDefaults>
-  <w:latentStyles w:defLockedState="0" w:defUIPriority="99" w:defSemiHidden="0" w:defUnhideWhenUsed="0" w:defQFormat="0" w:count="371">
+  <w:latentStyles w:defLockedState="0" w:defUIPriority="99" w:defSemiHidden="0" w:defUnhideWhenUsed="0" w:defQFormat="0" w:count="376">
     <w:lsdException w:name="Normal" w:uiPriority="0" w:qFormat="1"/>
     <w:lsdException w:name="heading 1" w:uiPriority="9" w:qFormat="1"/>
     <w:lsdException w:name="heading 2" w:semiHidden="1" w:uiPriority="9" w:unhideWhenUsed="1" w:qFormat="1"/>
@@ -898,7 +1742,6 @@
     <w:lsdException w:name="HTML Sample" w:semiHidden="1" w:unhideWhenUsed="1"/>
     <w:lsdException w:name="HTML Typewriter" w:semiHidden="1" w:unhideWhenUsed="1"/>
     <w:lsdException w:name="HTML Variable" w:semiHidden="1" w:unhideWhenUsed="1"/>
-    <w:lsdException w:name="Normal Table" w:semiHidden="1" w:unhideWhenUsed="1"/>
     <w:lsdException w:name="annotation subject" w:semiHidden="1" w:unhideWhenUsed="1"/>
     <w:lsdException w:name="No List" w:semiHidden="1" w:unhideWhenUsed="1"/>
     <w:lsdException w:name="Outline List 1" w:semiHidden="1" w:unhideWhenUsed="1"/>
@@ -941,11 +1784,8 @@
     <w:lsdException w:name="Table Contemporary" w:semiHidden="1" w:unhideWhenUsed="1"/>
     <w:lsdException w:name="Table Elegant" w:semiHidden="1" w:unhideWhenUsed="1"/>
     <w:lsdException w:name="Table Professional" w:semiHidden="1" w:unhideWhenUsed="1"/>
-    <w:lsdException w:name="Table Subtle 1" w:semiHidden="1" w:unhideWhenUsed="1"/>
     <w:lsdException w:name="Table Subtle 2" w:semiHidden="1" w:unhideWhenUsed="1"/>
     <w:lsdException w:name="Table Web 1" w:semiHidden="1" w:unhideWhenUsed="1"/>
-    <w:lsdException w:name="Table Web 2" w:semiHidden="1" w:unhideWhenUsed="1"/>
-    <w:lsdException w:name="Table Web 3" w:semiHidden="1" w:unhideWhenUsed="1"/>
     <w:lsdException w:name="Balloon Text" w:semiHidden="1" w:unhideWhenUsed="1"/>
     <w:lsdException w:name="Table Grid" w:uiPriority="39"/>
     <w:lsdException w:name="Table Theme" w:semiHidden="1" w:unhideWhenUsed="1"/>
@@ -1164,6 +2004,11 @@
     <w:lsdException w:name="List Table 5 Dark Accent 6" w:uiPriority="50"/>
     <w:lsdException w:name="List Table 6 Colorful Accent 6" w:uiPriority="51"/>
     <w:lsdException w:name="List Table 7 Colorful Accent 6" w:uiPriority="52"/>
+    <w:lsdException w:name="Mention" w:semiHidden="1" w:unhideWhenUsed="1"/>
+    <w:lsdException w:name="Smart Hyperlink" w:semiHidden="1" w:unhideWhenUsed="1"/>
+    <w:lsdException w:name="Hashtag" w:semiHidden="1" w:unhideWhenUsed="1"/>
+    <w:lsdException w:name="Unresolved Mention" w:semiHidden="1" w:unhideWhenUsed="1"/>
+    <w:lsdException w:name="Smart Link" w:semiHidden="1" w:unhideWhenUsed="1"/>
   </w:latentStyles>
   <w:style w:type="paragraph" w:default="1" w:styleId="Normal">
     <w:name w:val="Normal"/>
@@ -1453,7 +2298,7 @@
 </file>
 
 <file path=word/glossary/document.xml><?xml version="1.0" encoding="utf-8"?>
-<w:glossaryDocument xmlns:wpc="http://schemas.microsoft.com/office/word/2010/wordprocessingCanvas" xmlns:mc="http://schemas.openxmlformats.org/markup-compatibility/2006" xmlns:o="urn:schemas-microsoft-com:office:office" xmlns:r="http://schemas.openxmlformats.org/officeDocument/2006/relationships" xmlns:m="http://schemas.openxmlformats.org/officeDocument/2006/math" xmlns:v="urn:schemas-microsoft-com:vml" xmlns:wp14="http://schemas.microsoft.com/office/word/2010/wordprocessingDrawing" xmlns:wp="http://schemas.openxmlformats.org/drawingml/2006/wordprocessingDrawing" xmlns:w10="urn:schemas-microsoft-com:office:word" xmlns:w="http://schemas.openxmlformats.org/wordprocessingml/2006/main" xmlns:w14="http://schemas.microsoft.com/office/word/2010/wordml" xmlns:w15="http://schemas.microsoft.com/office/word/2012/wordml" xmlns:wpg="http://schemas.microsoft.com/office/word/2010/wordprocessingGroup" xmlns:wpi="http://schemas.microsoft.com/office/word/2010/wordprocessingInk" xmlns:wne="http://schemas.microsoft.com/office/word/2006/wordml" xmlns:wps="http://schemas.microsoft.com/office/word/2010/wordprocessingShape" mc:Ignorable="w14 w15 wp14">
+<w:glossaryDocument xmlns:wpc="http://schemas.microsoft.com/office/word/2010/wordprocessingCanvas" xmlns:cx="http://schemas.microsoft.com/office/drawing/2014/chartex" xmlns:cx1="http://schemas.microsoft.com/office/drawing/2015/9/8/chartex" xmlns:cx2="http://schemas.microsoft.com/office/drawing/2015/10/21/chartex" xmlns:cx3="http://schemas.microsoft.com/office/drawing/2016/5/9/chartex" xmlns:cx4="http://schemas.microsoft.com/office/drawing/2016/5/10/chartex" xmlns:cx5="http://schemas.microsoft.com/office/drawing/2016/5/11/chartex" xmlns:cx6="http://schemas.microsoft.com/office/drawing/2016/5/12/chartex" xmlns:cx7="http://schemas.microsoft.com/office/drawing/2016/5/13/chartex" xmlns:cx8="http://schemas.microsoft.com/office/drawing/2016/5/14/chartex" xmlns:mc="http://schemas.openxmlformats.org/markup-compatibility/2006" xmlns:aink="http://schemas.microsoft.com/office/drawing/2016/ink" xmlns:am3d="http://schemas.microsoft.com/office/drawing/2017/model3d" xmlns:o="urn:schemas-microsoft-com:office:office" xmlns:oel="http://schemas.microsoft.com/office/2019/extlst" xmlns:r="http://schemas.openxmlformats.org/officeDocument/2006/relationships" xmlns:m="http://schemas.openxmlformats.org/officeDocument/2006/math" xmlns:v="urn:schemas-microsoft-com:vml" xmlns:wp14="http://schemas.microsoft.com/office/word/2010/wordprocessingDrawing" xmlns:wp="http://schemas.openxmlformats.org/drawingml/2006/wordprocessingDrawing" xmlns:w10="urn:schemas-microsoft-com:office:word" xmlns:w="http://schemas.openxmlformats.org/wordprocessingml/2006/main" xmlns:w14="http://schemas.microsoft.com/office/word/2010/wordml" xmlns:w15="http://schemas.microsoft.com/office/word/2012/wordml" xmlns:w16cex="http://schemas.microsoft.com/office/word/2018/wordml/cex" xmlns:w16cid="http://schemas.microsoft.com/office/word/2016/wordml/cid" xmlns:w16="http://schemas.microsoft.com/office/word/2018/wordml" xmlns:w16sdtdh="http://schemas.microsoft.com/office/word/2020/wordml/sdtdatahash" xmlns:w16se="http://schemas.microsoft.com/office/word/2015/wordml/symex" xmlns:wpg="http://schemas.microsoft.com/office/word/2010/wordprocessingGroup" xmlns:wpi="http://schemas.microsoft.com/office/word/2010/wordprocessingInk" xmlns:wne="http://schemas.microsoft.com/office/word/2006/wordml" xmlns:wps="http://schemas.microsoft.com/office/word/2010/wordprocessingShape" mc:Ignorable="w14 w15 w16se w16cid w16 w16cex w16sdtdh wp14">
   <w:docParts>
     <w:docPart>
       <w:docPartPr>
@@ -1692,7 +2537,7 @@
 </file>
 
 <file path=word/glossary/fontTable.xml><?xml version="1.0" encoding="utf-8"?>
-<w:fonts xmlns:mc="http://schemas.openxmlformats.org/markup-compatibility/2006" xmlns:r="http://schemas.openxmlformats.org/officeDocument/2006/relationships" xmlns:w="http://schemas.openxmlformats.org/wordprocessingml/2006/main" xmlns:w14="http://schemas.microsoft.com/office/word/2010/wordml" xmlns:w15="http://schemas.microsoft.com/office/word/2012/wordml" mc:Ignorable="w14 w15">
+<w:fonts xmlns:mc="http://schemas.openxmlformats.org/markup-compatibility/2006" xmlns:r="http://schemas.openxmlformats.org/officeDocument/2006/relationships" xmlns:w="http://schemas.openxmlformats.org/wordprocessingml/2006/main" xmlns:w14="http://schemas.microsoft.com/office/word/2010/wordml" xmlns:w15="http://schemas.microsoft.com/office/word/2012/wordml" xmlns:w16cex="http://schemas.microsoft.com/office/word/2018/wordml/cex" xmlns:w16cid="http://schemas.microsoft.com/office/word/2016/wordml/cid" xmlns:w16="http://schemas.microsoft.com/office/word/2018/wordml" xmlns:w16sdtdh="http://schemas.microsoft.com/office/word/2020/wordml/sdtdatahash" xmlns:w16se="http://schemas.microsoft.com/office/word/2015/wordml/symex" mc:Ignorable="w14 w15 w16se w16cid w16 w16cex w16sdtdh">
   <w:font w:name="Cambria">
     <w:panose1 w:val="02040503050406030204"/>
     <w:charset w:val="00"/>
@@ -1725,7 +2570,7 @@
 </file>
 
 <file path=word/glossary/settings.xml><?xml version="1.0" encoding="utf-8"?>
-<w:settings xmlns:mc="http://schemas.openxmlformats.org/markup-compatibility/2006" xmlns:o="urn:schemas-microsoft-com:office:office" xmlns:r="http://schemas.openxmlformats.org/officeDocument/2006/relationships" xmlns:m="http://schemas.openxmlformats.org/officeDocument/2006/math" xmlns:v="urn:schemas-microsoft-com:vml" xmlns:w10="urn:schemas-microsoft-com:office:word" xmlns:w="http://schemas.openxmlformats.org/wordprocessingml/2006/main" xmlns:w14="http://schemas.microsoft.com/office/word/2010/wordml" xmlns:w15="http://schemas.microsoft.com/office/word/2012/wordml" xmlns:sl="http://schemas.openxmlformats.org/schemaLibrary/2006/main" mc:Ignorable="w14 w15">
+<w:settings xmlns:mc="http://schemas.openxmlformats.org/markup-compatibility/2006" xmlns:o="urn:schemas-microsoft-com:office:office" xmlns:r="http://schemas.openxmlformats.org/officeDocument/2006/relationships" xmlns:m="http://schemas.openxmlformats.org/officeDocument/2006/math" xmlns:v="urn:schemas-microsoft-com:vml" xmlns:w10="urn:schemas-microsoft-com:office:word" xmlns:w="http://schemas.openxmlformats.org/wordprocessingml/2006/main" xmlns:w14="http://schemas.microsoft.com/office/word/2010/wordml" xmlns:w15="http://schemas.microsoft.com/office/word/2012/wordml" xmlns:w16cex="http://schemas.microsoft.com/office/word/2018/wordml/cex" xmlns:w16cid="http://schemas.microsoft.com/office/word/2016/wordml/cid" xmlns:w16="http://schemas.microsoft.com/office/word/2018/wordml" xmlns:w16sdtdh="http://schemas.microsoft.com/office/word/2020/wordml/sdtdatahash" xmlns:w16se="http://schemas.microsoft.com/office/word/2015/wordml/symex" xmlns:sl="http://schemas.openxmlformats.org/schemaLibrary/2006/main" mc:Ignorable="w14 w15 w16se w16cid w16 w16cex w16sdtdh">
   <w:view w:val="normal"/>
   <w:defaultTabStop w:val="720"/>
   <w:characterSpacingControl w:val="doNotCompress"/>
@@ -1736,10 +2581,13 @@
     <w:compatSetting w:name="enableOpenTypeFeatures" w:uri="http://schemas.microsoft.com/office/word" w:val="1"/>
     <w:compatSetting w:name="doNotFlipMirrorIndents" w:uri="http://schemas.microsoft.com/office/word" w:val="1"/>
     <w:compatSetting w:name="differentiateMultirowTableHeaders" w:uri="http://schemas.microsoft.com/office/word" w:val="1"/>
+    <w:compatSetting w:name="useWord2013TrackBottomHyphenation" w:uri="http://schemas.microsoft.com/office/word" w:val="1"/>
   </w:compat>
   <w:rsids>
     <w:rsidRoot w:val="00854693"/>
     <w:rsid w:val="0015183A"/>
+    <w:rsid w:val="00237A6A"/>
+    <w:rsid w:val="007C76D0"/>
     <w:rsid w:val="00854693"/>
     <w:rsid w:val="00A87883"/>
   </w:rsids>
@@ -1765,7 +2613,7 @@
 </file>
 
 <file path=word/glossary/styles.xml><?xml version="1.0" encoding="utf-8"?>
-<w:styles xmlns:mc="http://schemas.openxmlformats.org/markup-compatibility/2006" xmlns:r="http://schemas.openxmlformats.org/officeDocument/2006/relationships" xmlns:w="http://schemas.openxmlformats.org/wordprocessingml/2006/main" xmlns:w14="http://schemas.microsoft.com/office/word/2010/wordml" xmlns:w15="http://schemas.microsoft.com/office/word/2012/wordml" mc:Ignorable="w14 w15">
+<w:styles xmlns:mc="http://schemas.openxmlformats.org/markup-compatibility/2006" xmlns:r="http://schemas.openxmlformats.org/officeDocument/2006/relationships" xmlns:w="http://schemas.openxmlformats.org/wordprocessingml/2006/main" xmlns:w14="http://schemas.microsoft.com/office/word/2010/wordml" xmlns:w15="http://schemas.microsoft.com/office/word/2012/wordml" xmlns:w16cex="http://schemas.microsoft.com/office/word/2018/wordml/cex" xmlns:w16cid="http://schemas.microsoft.com/office/word/2016/wordml/cid" xmlns:w16="http://schemas.microsoft.com/office/word/2018/wordml" xmlns:w16sdtdh="http://schemas.microsoft.com/office/word/2020/wordml/sdtdatahash" xmlns:w16se="http://schemas.microsoft.com/office/word/2015/wordml/symex" mc:Ignorable="w14 w15 w16se w16cid w16 w16cex w16sdtdh">
   <w:docDefaults>
     <w:rPrDefault>
       <w:rPr>
@@ -1781,7 +2629,7 @@
       </w:pPr>
     </w:pPrDefault>
   </w:docDefaults>
-  <w:latentStyles w:defLockedState="0" w:defUIPriority="99" w:defSemiHidden="0" w:defUnhideWhenUsed="0" w:defQFormat="0" w:count="371">
+  <w:latentStyles w:defLockedState="0" w:defUIPriority="99" w:defSemiHidden="0" w:defUnhideWhenUsed="0" w:defQFormat="0" w:count="376">
     <w:lsdException w:name="Normal" w:uiPriority="0" w:qFormat="1"/>
     <w:lsdException w:name="heading 1" w:uiPriority="1" w:qFormat="1"/>
     <w:lsdException w:name="heading 2" w:semiHidden="1" w:uiPriority="9" w:unhideWhenUsed="1" w:qFormat="1"/>
@@ -1887,7 +2735,6 @@
     <w:lsdException w:name="HTML Sample" w:semiHidden="1" w:unhideWhenUsed="1"/>
     <w:lsdException w:name="HTML Typewriter" w:semiHidden="1" w:unhideWhenUsed="1"/>
     <w:lsdException w:name="HTML Variable" w:semiHidden="1" w:unhideWhenUsed="1"/>
-    <w:lsdException w:name="Normal Table" w:semiHidden="1" w:unhideWhenUsed="1"/>
     <w:lsdException w:name="annotation subject" w:semiHidden="1" w:unhideWhenUsed="1"/>
     <w:lsdException w:name="No List" w:semiHidden="1" w:unhideWhenUsed="1"/>
     <w:lsdException w:name="Outline List 1" w:semiHidden="1" w:unhideWhenUsed="1"/>
@@ -1930,11 +2777,8 @@
     <w:lsdException w:name="Table Contemporary" w:semiHidden="1" w:unhideWhenUsed="1"/>
     <w:lsdException w:name="Table Elegant" w:semiHidden="1" w:unhideWhenUsed="1"/>
     <w:lsdException w:name="Table Professional" w:semiHidden="1" w:unhideWhenUsed="1"/>
-    <w:lsdException w:name="Table Subtle 1" w:semiHidden="1" w:unhideWhenUsed="1"/>
     <w:lsdException w:name="Table Subtle 2" w:semiHidden="1" w:unhideWhenUsed="1"/>
     <w:lsdException w:name="Table Web 1" w:semiHidden="1" w:unhideWhenUsed="1"/>
-    <w:lsdException w:name="Table Web 2" w:semiHidden="1" w:unhideWhenUsed="1"/>
-    <w:lsdException w:name="Table Web 3" w:semiHidden="1" w:unhideWhenUsed="1"/>
     <w:lsdException w:name="Balloon Text" w:semiHidden="1" w:unhideWhenUsed="1"/>
     <w:lsdException w:name="Table Grid" w:uiPriority="39"/>
     <w:lsdException w:name="Table Theme" w:semiHidden="1" w:unhideWhenUsed="1"/>
@@ -2153,6 +2997,11 @@
     <w:lsdException w:name="List Table 5 Dark Accent 6" w:uiPriority="50"/>
     <w:lsdException w:name="List Table 6 Colorful Accent 6" w:uiPriority="51"/>
     <w:lsdException w:name="List Table 7 Colorful Accent 6" w:uiPriority="52"/>
+    <w:lsdException w:name="Mention" w:semiHidden="1" w:unhideWhenUsed="1"/>
+    <w:lsdException w:name="Smart Hyperlink" w:semiHidden="1" w:unhideWhenUsed="1"/>
+    <w:lsdException w:name="Hashtag" w:semiHidden="1" w:unhideWhenUsed="1"/>
+    <w:lsdException w:name="Unresolved Mention" w:semiHidden="1" w:unhideWhenUsed="1"/>
+    <w:lsdException w:name="Smart Link" w:semiHidden="1" w:unhideWhenUsed="1"/>
   </w:latentStyles>
   <w:style w:type="paragraph" w:default="1" w:styleId="Normal">
     <w:name w:val="Normal"/>
@@ -2173,7 +3022,7 @@
     </w:pPr>
     <w:rPr>
       <w:rFonts w:asciiTheme="majorHAnsi" w:eastAsiaTheme="majorEastAsia" w:hAnsiTheme="majorHAnsi" w:cstheme="majorBidi"/>
-      <w:color w:val="2E74B5" w:themeColor="accent1" w:themeShade="BF"/>
+      <w:color w:val="2F5496" w:themeColor="accent1" w:themeShade="BF"/>
       <w:sz w:val="28"/>
       <w:szCs w:val="28"/>
       <w:lang w:val="en-US" w:eastAsia="en-US"/>
@@ -2196,7 +3045,7 @@
     </w:pPr>
     <w:rPr>
       <w:rFonts w:asciiTheme="majorHAnsi" w:eastAsiaTheme="majorEastAsia" w:hAnsiTheme="majorHAnsi" w:cstheme="majorBidi"/>
-      <w:color w:val="2E74B5" w:themeColor="accent1" w:themeShade="BF"/>
+      <w:color w:val="2F5496" w:themeColor="accent1" w:themeShade="BF"/>
       <w:sz w:val="24"/>
       <w:szCs w:val="24"/>
       <w:lang w:val="en-US" w:eastAsia="en-US"/>
@@ -2244,9 +3093,6 @@
       <w:color w:val="808080"/>
     </w:rPr>
   </w:style>
-  <w:style w:type="paragraph" w:customStyle="1" w:styleId="BB1EAD21E2A345D992C2D941B0439644">
-    <w:name w:val="BB1EAD21E2A345D992C2D941B0439644"/>
-  </w:style>
   <w:style w:type="character" w:customStyle="1" w:styleId="Heading3Char">
     <w:name w:val="Heading 3 Char"/>
     <w:basedOn w:val="DefaultParagraphFont"/>
@@ -2254,7 +3100,7 @@
     <w:uiPriority w:val="1"/>
     <w:rPr>
       <w:rFonts w:asciiTheme="majorHAnsi" w:eastAsiaTheme="majorEastAsia" w:hAnsiTheme="majorHAnsi" w:cstheme="majorBidi"/>
-      <w:color w:val="2E74B5" w:themeColor="accent1" w:themeShade="BF"/>
+      <w:color w:val="2F5496" w:themeColor="accent1" w:themeShade="BF"/>
       <w:sz w:val="24"/>
       <w:szCs w:val="24"/>
       <w:lang w:val="en-US" w:eastAsia="en-US"/>
@@ -2270,7 +3116,7 @@
     <w:uiPriority w:val="1"/>
     <w:rPr>
       <w:rFonts w:asciiTheme="majorHAnsi" w:eastAsiaTheme="majorEastAsia" w:hAnsiTheme="majorHAnsi" w:cstheme="majorBidi"/>
-      <w:color w:val="2E74B5" w:themeColor="accent1" w:themeShade="BF"/>
+      <w:color w:val="2F5496" w:themeColor="accent1" w:themeShade="BF"/>
       <w:sz w:val="28"/>
       <w:szCs w:val="28"/>
       <w:lang w:val="en-US" w:eastAsia="en-US"/>
@@ -2279,68 +3125,11 @@
   <w:style w:type="paragraph" w:customStyle="1" w:styleId="8C09BC55A5FB455B83B3DD7146A24890">
     <w:name w:val="8C09BC55A5FB455B83B3DD7146A24890"/>
   </w:style>
-  <w:style w:type="paragraph" w:customStyle="1" w:styleId="5C8CBC3EDE844106AE9A761BFC434C47">
-    <w:name w:val="5C8CBC3EDE844106AE9A761BFC434C47"/>
-  </w:style>
   <w:style w:type="paragraph" w:customStyle="1" w:styleId="559836C371A8476EB4033E4A51528256">
     <w:name w:val="559836C371A8476EB4033E4A51528256"/>
   </w:style>
-  <w:style w:type="paragraph" w:customStyle="1" w:styleId="AC44F129680C40FEA4EAE9BD097C901E">
-    <w:name w:val="AC44F129680C40FEA4EAE9BD097C901E"/>
-  </w:style>
-  <w:style w:type="paragraph" w:customStyle="1" w:styleId="6B0ABF4BFC1C44EB8C4B9B7E0FEA470D">
-    <w:name w:val="6B0ABF4BFC1C44EB8C4B9B7E0FEA470D"/>
-  </w:style>
-  <w:style w:type="paragraph" w:customStyle="1" w:styleId="F6BC1F9D3453440B9C01C93B71CA9D15">
-    <w:name w:val="F6BC1F9D3453440B9C01C93B71CA9D15"/>
-  </w:style>
-  <w:style w:type="paragraph" w:customStyle="1" w:styleId="65221059E77E4A8CB0E82EC2C127A1FB">
-    <w:name w:val="65221059E77E4A8CB0E82EC2C127A1FB"/>
-  </w:style>
-  <w:style w:type="paragraph" w:customStyle="1" w:styleId="E964FCC9678F46F7A03359908C555F1F">
-    <w:name w:val="E964FCC9678F46F7A03359908C555F1F"/>
-  </w:style>
-  <w:style w:type="paragraph" w:customStyle="1" w:styleId="A7CADBE67D1D49BDA86045BA1B892732">
-    <w:name w:val="A7CADBE67D1D49BDA86045BA1B892732"/>
-  </w:style>
-  <w:style w:type="paragraph" w:customStyle="1" w:styleId="860C878C0C38416C893A4D0F74EEAF41">
-    <w:name w:val="860C878C0C38416C893A4D0F74EEAF41"/>
-  </w:style>
   <w:style w:type="paragraph" w:customStyle="1" w:styleId="1D6CD26D88BC46519A736B8046733A77">
     <w:name w:val="1D6CD26D88BC46519A736B8046733A77"/>
-  </w:style>
-  <w:style w:type="paragraph" w:customStyle="1" w:styleId="9FF8AC9E49F045C1B915CEDEBB3F111A">
-    <w:name w:val="9FF8AC9E49F045C1B915CEDEBB3F111A"/>
-  </w:style>
-  <w:style w:type="paragraph" w:customStyle="1" w:styleId="1C14075420384E2DB28C68D0EEB740C3">
-    <w:name w:val="1C14075420384E2DB28C68D0EEB740C3"/>
-  </w:style>
-  <w:style w:type="paragraph" w:customStyle="1" w:styleId="05B14B54B0EB4D6AAFBC73AE2DF6B852">
-    <w:name w:val="05B14B54B0EB4D6AAFBC73AE2DF6B852"/>
-  </w:style>
-  <w:style w:type="paragraph" w:customStyle="1" w:styleId="D18C7A06B1F24374B27B66B4EBD2D491">
-    <w:name w:val="D18C7A06B1F24374B27B66B4EBD2D491"/>
-  </w:style>
-  <w:style w:type="paragraph" w:customStyle="1" w:styleId="C3AA25D3127541B683ACE4874D94ABBD">
-    <w:name w:val="C3AA25D3127541B683ACE4874D94ABBD"/>
-  </w:style>
-  <w:style w:type="paragraph" w:customStyle="1" w:styleId="4FB63258CE204C23992BDA20315D9A27">
-    <w:name w:val="4FB63258CE204C23992BDA20315D9A27"/>
-  </w:style>
-  <w:style w:type="paragraph" w:customStyle="1" w:styleId="821FC8C7E4BA424186A12D62EDEFE2C4">
-    <w:name w:val="821FC8C7E4BA424186A12D62EDEFE2C4"/>
-  </w:style>
-  <w:style w:type="paragraph" w:customStyle="1" w:styleId="C45DCD23BB364477B80E906F3B6E948A">
-    <w:name w:val="C45DCD23BB364477B80E906F3B6E948A"/>
-  </w:style>
-  <w:style w:type="paragraph" w:customStyle="1" w:styleId="AB8920D6C28A4F1EAA1C7BB6221A52D1">
-    <w:name w:val="AB8920D6C28A4F1EAA1C7BB6221A52D1"/>
-  </w:style>
-  <w:style w:type="paragraph" w:customStyle="1" w:styleId="B889BDEE47C94F789CC85D6BCB49F817">
-    <w:name w:val="B889BDEE47C94F789CC85D6BCB49F817"/>
-  </w:style>
-  <w:style w:type="paragraph" w:customStyle="1" w:styleId="259C9B151D674A7F899BDCF47DD1384B">
-    <w:name w:val="259C9B151D674A7F899BDCF47DD1384B"/>
   </w:style>
   <w:style w:type="paragraph" w:customStyle="1" w:styleId="7B2733B5EC4246209BF6AD238E0513B8">
     <w:name w:val="7B2733B5EC4246209BF6AD238E0513B8"/>
@@ -2352,7 +3141,7 @@
 </file>
 
 <file path=word/glossary/webSettings.xml><?xml version="1.0" encoding="utf-8"?>
-<w:webSettings xmlns:mc="http://schemas.openxmlformats.org/markup-compatibility/2006" xmlns:r="http://schemas.openxmlformats.org/officeDocument/2006/relationships" xmlns:w="http://schemas.openxmlformats.org/wordprocessingml/2006/main" xmlns:w14="http://schemas.microsoft.com/office/word/2010/wordml" xmlns:w15="http://schemas.microsoft.com/office/word/2012/wordml" mc:Ignorable="w14 w15">
+<w:webSettings xmlns:mc="http://schemas.openxmlformats.org/markup-compatibility/2006" xmlns:r="http://schemas.openxmlformats.org/officeDocument/2006/relationships" xmlns:w="http://schemas.openxmlformats.org/wordprocessingml/2006/main" xmlns:w14="http://schemas.microsoft.com/office/word/2010/wordml" xmlns:w15="http://schemas.microsoft.com/office/word/2012/wordml" xmlns:w16cex="http://schemas.microsoft.com/office/word/2018/wordml/cex" xmlns:w16cid="http://schemas.microsoft.com/office/word/2016/wordml/cid" xmlns:w16="http://schemas.microsoft.com/office/word/2018/wordml" xmlns:w16sdtdh="http://schemas.microsoft.com/office/word/2020/wordml/sdtdatahash" xmlns:w16se="http://schemas.microsoft.com/office/word/2015/wordml/symex" mc:Ignorable="w14 w15 w16se w16cid w16 w16cex w16sdtdh">
   <w:optimizeForBrowser/>
   <w:allowPNG/>
 </w:webSettings>

</xml_diff>